<commit_message>
Commit AND push Data Files v.5.1
</commit_message>
<xml_diff>
--- a/docs/Final_NewsAPI_Assignment_Documentation.docx
+++ b/docs/Final_NewsAPI_Assignment_Documentation.docx
@@ -178,6 +178,7 @@
         <w:rPr>
           <w:sz w:val="28"/>
           <w:szCs w:val="28"/>
+          <w:u w:val="single"/>
         </w:rPr>
       </w:pPr>
       <w:r>
@@ -186,6 +187,7 @@
           <w:bCs/>
           <w:sz w:val="28"/>
           <w:szCs w:val="28"/>
+          <w:u w:val="single"/>
         </w:rPr>
         <w:t xml:space="preserve">Introduction </w:t>
       </w:r>
@@ -253,6 +255,7 @@
         <w:rPr>
           <w:sz w:val="22"/>
           <w:szCs w:val="22"/>
+          <w:u w:val="single"/>
         </w:rPr>
       </w:pPr>
       <w:r>
@@ -261,8 +264,9 @@
           <w:bCs/>
           <w:sz w:val="28"/>
           <w:szCs w:val="28"/>
-        </w:rPr>
-        <w:t xml:space="preserve">Project Objective: </w:t>
+          <w:u w:val="single"/>
+        </w:rPr>
+        <w:t>Project Objective</w:t>
       </w:r>
     </w:p>
     <w:p>
@@ -369,24 +373,6 @@
           <w:szCs w:val="22"/>
         </w:rPr>
       </w:pPr>
-    </w:p>
-    <w:p>
-      <w:pPr>
-        <w:pStyle w:val="Default"/>
-        <w:rPr>
-          <w:sz w:val="32"/>
-          <w:szCs w:val="32"/>
-        </w:rPr>
-      </w:pPr>
-      <w:r>
-        <w:rPr>
-          <w:b/>
-          <w:bCs/>
-          <w:sz w:val="32"/>
-          <w:szCs w:val="32"/>
-        </w:rPr>
-        <w:t xml:space="preserve">RESOURCES </w:t>
-      </w:r>
     </w:p>
     <w:p>
       <w:pPr>
@@ -394,6 +380,7 @@
         <w:rPr>
           <w:sz w:val="28"/>
           <w:szCs w:val="28"/>
+          <w:u w:val="single"/>
         </w:rPr>
       </w:pPr>
       <w:r>
@@ -402,81 +389,120 @@
           <w:bCs/>
           <w:sz w:val="28"/>
           <w:szCs w:val="28"/>
-        </w:rPr>
-        <w:t xml:space="preserve">Language </w:t>
-      </w:r>
-    </w:p>
-    <w:p>
-      <w:pPr>
-        <w:pStyle w:val="Default"/>
-        <w:rPr>
-          <w:sz w:val="22"/>
-          <w:szCs w:val="22"/>
-        </w:rPr>
-      </w:pPr>
-      <w:r>
-        <w:rPr>
-          <w:sz w:val="22"/>
-          <w:szCs w:val="22"/>
-        </w:rPr>
-        <w:t xml:space="preserve">The language chosen to code the solution in was Python. Multiple languages were considered for use with the most likely alternative being Java, with access to the Stanford </w:t>
-      </w:r>
-      <w:proofErr w:type="spellStart"/>
-      <w:r>
-        <w:rPr>
-          <w:sz w:val="22"/>
-          <w:szCs w:val="22"/>
-        </w:rPr>
-        <w:t>CoreNLP</w:t>
-      </w:r>
-      <w:proofErr w:type="spellEnd"/>
-      <w:r>
-        <w:rPr>
-          <w:sz w:val="22"/>
-          <w:szCs w:val="22"/>
-        </w:rPr>
-        <w:t xml:space="preserve"> Library, however Python proved to be more suitable for the applications required. </w:t>
-      </w:r>
-      <w:proofErr w:type="gramStart"/>
-      <w:r>
-        <w:rPr>
-          <w:sz w:val="22"/>
-          <w:szCs w:val="22"/>
-        </w:rPr>
-        <w:t>API’s</w:t>
-      </w:r>
-      <w:proofErr w:type="gramEnd"/>
-      <w:r>
-        <w:rPr>
-          <w:sz w:val="22"/>
-          <w:szCs w:val="22"/>
-        </w:rPr>
-        <w:t xml:space="preserve"> required were easily imported and data science resources were more readily available for reference and tutorials. </w:t>
-      </w:r>
-    </w:p>
-    <w:p>
-      <w:pPr>
-        <w:pStyle w:val="Default"/>
-        <w:rPr>
-          <w:sz w:val="22"/>
-          <w:szCs w:val="22"/>
-        </w:rPr>
-      </w:pPr>
-    </w:p>
-    <w:p>
-      <w:pPr>
-        <w:pStyle w:val="Default"/>
-        <w:rPr>
+          <w:u w:val="single"/>
+        </w:rPr>
+        <w:t>R</w:t>
+      </w:r>
+      <w:r>
+        <w:rPr>
+          <w:b/>
+          <w:bCs/>
           <w:sz w:val="28"/>
           <w:szCs w:val="28"/>
-        </w:rPr>
-      </w:pPr>
+          <w:u w:val="single"/>
+        </w:rPr>
+        <w:t>esources</w:t>
+      </w:r>
       <w:r>
         <w:rPr>
           <w:b/>
           <w:bCs/>
           <w:sz w:val="28"/>
           <w:szCs w:val="28"/>
+          <w:u w:val="single"/>
+        </w:rPr>
+        <w:t xml:space="preserve"> </w:t>
+      </w:r>
+    </w:p>
+    <w:p>
+      <w:pPr>
+        <w:pStyle w:val="Default"/>
+        <w:rPr>
+          <w:sz w:val="28"/>
+          <w:szCs w:val="28"/>
+        </w:rPr>
+      </w:pPr>
+      <w:r>
+        <w:rPr>
+          <w:b/>
+          <w:bCs/>
+          <w:sz w:val="28"/>
+          <w:szCs w:val="28"/>
+        </w:rPr>
+        <w:t xml:space="preserve">Language </w:t>
+      </w:r>
+    </w:p>
+    <w:p>
+      <w:pPr>
+        <w:pStyle w:val="Default"/>
+        <w:rPr>
+          <w:sz w:val="22"/>
+          <w:szCs w:val="22"/>
+        </w:rPr>
+      </w:pPr>
+      <w:r>
+        <w:rPr>
+          <w:sz w:val="22"/>
+          <w:szCs w:val="22"/>
+        </w:rPr>
+        <w:t xml:space="preserve">The language chosen to code the solution in was Python. Multiple languages were considered for use with the most likely alternative being Java, with access to the Stanford </w:t>
+      </w:r>
+      <w:proofErr w:type="spellStart"/>
+      <w:r>
+        <w:rPr>
+          <w:sz w:val="22"/>
+          <w:szCs w:val="22"/>
+        </w:rPr>
+        <w:t>CoreNLP</w:t>
+      </w:r>
+      <w:proofErr w:type="spellEnd"/>
+      <w:r>
+        <w:rPr>
+          <w:sz w:val="22"/>
+          <w:szCs w:val="22"/>
+        </w:rPr>
+        <w:t xml:space="preserve"> Library, however Python proved to be more suitable for the applications required. </w:t>
+      </w:r>
+      <w:proofErr w:type="gramStart"/>
+      <w:r>
+        <w:rPr>
+          <w:sz w:val="22"/>
+          <w:szCs w:val="22"/>
+        </w:rPr>
+        <w:t>API’s</w:t>
+      </w:r>
+      <w:proofErr w:type="gramEnd"/>
+      <w:r>
+        <w:rPr>
+          <w:sz w:val="22"/>
+          <w:szCs w:val="22"/>
+        </w:rPr>
+        <w:t xml:space="preserve"> required were easily imported and data science resources were more readily available for reference and tutorials. </w:t>
+      </w:r>
+    </w:p>
+    <w:p>
+      <w:pPr>
+        <w:pStyle w:val="Default"/>
+        <w:rPr>
+          <w:sz w:val="22"/>
+          <w:szCs w:val="22"/>
+        </w:rPr>
+      </w:pPr>
+    </w:p>
+    <w:p>
+      <w:pPr>
+        <w:pStyle w:val="Default"/>
+        <w:rPr>
+          <w:sz w:val="28"/>
+          <w:szCs w:val="28"/>
+        </w:rPr>
+      </w:pPr>
+      <w:r>
+        <w:rPr>
+          <w:b/>
+          <w:bCs/>
+          <w:sz w:val="28"/>
+          <w:szCs w:val="28"/>
         </w:rPr>
         <w:t xml:space="preserve">IDE </w:t>
       </w:r>
@@ -582,14 +608,18 @@
       <w:pPr>
         <w:pStyle w:val="Default"/>
         <w:rPr>
-          <w:sz w:val="22"/>
-          <w:szCs w:val="22"/>
-        </w:rPr>
-      </w:pPr>
-      <w:r>
-        <w:rPr>
-          <w:sz w:val="22"/>
-          <w:szCs w:val="22"/>
+          <w:b/>
+          <w:bCs/>
+          <w:sz w:val="28"/>
+          <w:szCs w:val="28"/>
+        </w:rPr>
+      </w:pPr>
+      <w:r>
+        <w:rPr>
+          <w:b/>
+          <w:bCs/>
+          <w:sz w:val="28"/>
+          <w:szCs w:val="28"/>
         </w:rPr>
         <w:t>API</w:t>
       </w:r>
@@ -961,6 +991,7 @@
         <w:rPr>
           <w:sz w:val="28"/>
           <w:szCs w:val="28"/>
+          <w:u w:val="single"/>
         </w:rPr>
       </w:pPr>
       <w:r>
@@ -969,6 +1000,7 @@
           <w:bCs/>
           <w:sz w:val="28"/>
           <w:szCs w:val="28"/>
+          <w:u w:val="single"/>
         </w:rPr>
         <w:t>Datasets</w:t>
       </w:r>
@@ -978,6 +1010,7 @@
           <w:bCs/>
           <w:sz w:val="28"/>
           <w:szCs w:val="28"/>
+          <w:u w:val="single"/>
         </w:rPr>
         <w:t xml:space="preserve"> </w:t>
       </w:r>
@@ -1130,6 +1163,7 @@
           <w:bCs/>
           <w:sz w:val="28"/>
           <w:szCs w:val="28"/>
+          <w:u w:val="single"/>
         </w:rPr>
         <w:t>MySQL Container and Database Setup</w:t>
       </w:r>
@@ -1788,6 +1822,7 @@
       </w:pPr>
       <w:r>
         <w:rPr>
+          <w:noProof/>
           <w:lang w:val="en-US"/>
         </w:rPr>
         <w:drawing>
@@ -1936,6 +1971,7 @@
       </w:pPr>
       <w:r>
         <w:rPr>
+          <w:noProof/>
           <w:lang w:val="en-US"/>
         </w:rPr>
         <w:drawing>
@@ -2088,6 +2124,7 @@
       </w:pPr>
       <w:r>
         <w:rPr>
+          <w:noProof/>
           <w:lang w:val="en-US"/>
         </w:rPr>
         <w:drawing>
@@ -2270,52 +2307,38 @@
         <w:rPr>
           <w:lang w:val="en-US"/>
         </w:rPr>
-        <w:t xml:space="preserve">We need to </w:t>
+        <w:t xml:space="preserve">We need to setup a connection to our desired database so that we may load data to relevant tables. To do so we create a </w:t>
+      </w:r>
+      <w:proofErr w:type="spellStart"/>
+      <w:r>
+        <w:rPr>
+          <w:b/>
+          <w:bCs/>
+          <w:lang w:val="en-US"/>
+        </w:rPr>
+        <w:t>create_</w:t>
       </w:r>
       <w:proofErr w:type="gramStart"/>
       <w:r>
         <w:rPr>
-          <w:lang w:val="en-US"/>
-        </w:rPr>
-        <w:t>setup</w:t>
+          <w:b/>
+          <w:bCs/>
+          <w:lang w:val="en-US"/>
+        </w:rPr>
+        <w:t>connection</w:t>
+      </w:r>
+      <w:proofErr w:type="spellEnd"/>
+      <w:r>
+        <w:rPr>
+          <w:b/>
+          <w:bCs/>
+          <w:lang w:val="en-US"/>
+        </w:rPr>
+        <w:t>(</w:t>
       </w:r>
       <w:proofErr w:type="gramEnd"/>
       <w:r>
         <w:rPr>
-          <w:lang w:val="en-US"/>
-        </w:rPr>
-        <w:t xml:space="preserve"> a connection to our desired database so that we may load data to relevant tables. To do so we create a </w:t>
-      </w:r>
-      <w:proofErr w:type="spellStart"/>
-      <w:r>
-        <w:rPr>
-          <w:b/>
-          <w:bCs/>
-          <w:lang w:val="en-US"/>
-        </w:rPr>
-        <w:t>create_</w:t>
-      </w:r>
-      <w:proofErr w:type="gramStart"/>
-      <w:r>
-        <w:rPr>
-          <w:b/>
-          <w:bCs/>
-          <w:lang w:val="en-US"/>
-        </w:rPr>
-        <w:t>connection</w:t>
-      </w:r>
-      <w:proofErr w:type="spellEnd"/>
-      <w:r>
-        <w:rPr>
-          <w:b/>
-          <w:bCs/>
-          <w:lang w:val="en-US"/>
-        </w:rPr>
-        <w:t>(</w:t>
-      </w:r>
-      <w:proofErr w:type="gramEnd"/>
-      <w:r>
-        <w:rPr>
           <w:b/>
           <w:bCs/>
           <w:lang w:val="en-US"/>
@@ -2344,6 +2367,7 @@
       </w:pPr>
       <w:r>
         <w:rPr>
+          <w:noProof/>
           <w:lang w:val="en-US"/>
         </w:rPr>
         <w:drawing>
@@ -2481,6 +2505,7 @@
       </w:r>
       <w:r>
         <w:rPr>
+          <w:noProof/>
           <w:lang w:val="en-US"/>
         </w:rPr>
         <w:drawing>
@@ -2600,21 +2625,7 @@
         <w:rPr>
           <w:lang w:val="en-US"/>
         </w:rPr>
-        <w:t xml:space="preserve">We continue with our data extraction but first </w:t>
-      </w:r>
-      <w:proofErr w:type="gramStart"/>
-      <w:r>
-        <w:rPr>
-          <w:lang w:val="en-US"/>
-        </w:rPr>
-        <w:t>setup</w:t>
-      </w:r>
-      <w:proofErr w:type="gramEnd"/>
-      <w:r>
-        <w:rPr>
-          <w:lang w:val="en-US"/>
-        </w:rPr>
-        <w:t xml:space="preserve"> our environment. We create variables “articles” and “connection’ to perform our </w:t>
+        <w:t xml:space="preserve">We continue with our data extraction but first setup our environment. We create variables “articles” and “connection’ to perform our </w:t>
       </w:r>
       <w:proofErr w:type="spellStart"/>
       <w:r>
@@ -2646,6 +2657,7 @@
       </w:pPr>
       <w:r>
         <w:rPr>
+          <w:noProof/>
           <w:lang w:val="en-US"/>
         </w:rPr>
         <w:drawing>
@@ -2702,100 +2714,72 @@
         <w:rPr>
           <w:lang w:val="en-US"/>
         </w:rPr>
-        <w:t xml:space="preserve">We then proceed to </w:t>
+        <w:t xml:space="preserve">We then proceed to setup tables that can hold our extracted data. The first table we setup is </w:t>
+      </w:r>
+      <w:r>
+        <w:rPr>
+          <w:lang w:val="en-US"/>
+        </w:rPr>
+        <w:t xml:space="preserve">called the </w:t>
+      </w:r>
+      <w:r>
+        <w:rPr>
+          <w:b/>
+          <w:bCs/>
+          <w:lang w:val="en-US"/>
+        </w:rPr>
+        <w:t>“</w:t>
+      </w:r>
+      <w:proofErr w:type="spellStart"/>
+      <w:r>
+        <w:rPr>
+          <w:b/>
+          <w:bCs/>
+          <w:lang w:val="en-US"/>
+        </w:rPr>
+        <w:t>raw_data</w:t>
+      </w:r>
+      <w:proofErr w:type="spellEnd"/>
+      <w:r>
+        <w:rPr>
+          <w:b/>
+          <w:bCs/>
+          <w:lang w:val="en-US"/>
+        </w:rPr>
+        <w:t>”</w:t>
+      </w:r>
+      <w:r>
+        <w:rPr>
+          <w:lang w:val="en-US"/>
+        </w:rPr>
+        <w:t xml:space="preserve"> table, this table shall hold the raw data we’ve extracted from </w:t>
+      </w:r>
+      <w:proofErr w:type="spellStart"/>
+      <w:r>
+        <w:rPr>
+          <w:lang w:val="en-US"/>
+        </w:rPr>
+        <w:t>NewsAPI</w:t>
+      </w:r>
+      <w:proofErr w:type="spellEnd"/>
+      <w:r>
+        <w:rPr>
+          <w:lang w:val="en-US"/>
+        </w:rPr>
+        <w:t xml:space="preserve">. We create query </w:t>
       </w:r>
       <w:proofErr w:type="gramStart"/>
       <w:r>
         <w:rPr>
           <w:lang w:val="en-US"/>
         </w:rPr>
-        <w:t>setup</w:t>
+        <w:t>variables  which</w:t>
       </w:r>
       <w:proofErr w:type="gramEnd"/>
       <w:r>
         <w:rPr>
           <w:lang w:val="en-US"/>
         </w:rPr>
-        <w:t xml:space="preserve"> tables that can hold our extracted data. The first table we </w:t>
-      </w:r>
-      <w:proofErr w:type="gramStart"/>
-      <w:r>
-        <w:rPr>
-          <w:lang w:val="en-US"/>
-        </w:rPr>
-        <w:t>setup</w:t>
-      </w:r>
-      <w:proofErr w:type="gramEnd"/>
-      <w:r>
-        <w:rPr>
-          <w:lang w:val="en-US"/>
-        </w:rPr>
-        <w:t xml:space="preserve"> is </w:t>
-      </w:r>
-      <w:r>
-        <w:rPr>
-          <w:lang w:val="en-US"/>
-        </w:rPr>
-        <w:t xml:space="preserve">called the </w:t>
-      </w:r>
-      <w:r>
-        <w:rPr>
-          <w:b/>
-          <w:bCs/>
-          <w:lang w:val="en-US"/>
-        </w:rPr>
-        <w:t>“</w:t>
-      </w:r>
-      <w:proofErr w:type="spellStart"/>
-      <w:r>
-        <w:rPr>
-          <w:b/>
-          <w:bCs/>
-          <w:lang w:val="en-US"/>
-        </w:rPr>
-        <w:t>raw_data</w:t>
-      </w:r>
-      <w:proofErr w:type="spellEnd"/>
-      <w:r>
-        <w:rPr>
-          <w:b/>
-          <w:bCs/>
-          <w:lang w:val="en-US"/>
-        </w:rPr>
-        <w:t>”</w:t>
-      </w:r>
-      <w:r>
-        <w:rPr>
-          <w:lang w:val="en-US"/>
-        </w:rPr>
-        <w:t xml:space="preserve"> table, this table shall hold the raw data we’ve extracted from </w:t>
-      </w:r>
-      <w:proofErr w:type="spellStart"/>
-      <w:r>
-        <w:rPr>
-          <w:lang w:val="en-US"/>
-        </w:rPr>
-        <w:t>NewsAPI</w:t>
-      </w:r>
-      <w:proofErr w:type="spellEnd"/>
-      <w:r>
-        <w:rPr>
-          <w:lang w:val="en-US"/>
-        </w:rPr>
-        <w:t xml:space="preserve">. We create query </w:t>
-      </w:r>
-      <w:proofErr w:type="gramStart"/>
-      <w:r>
-        <w:rPr>
-          <w:lang w:val="en-US"/>
-        </w:rPr>
-        <w:t>variables  which</w:t>
-      </w:r>
-      <w:proofErr w:type="gramEnd"/>
-      <w:r>
-        <w:rPr>
-          <w:lang w:val="en-US"/>
-        </w:rPr>
         <w:t xml:space="preserve"> we execute using </w:t>
       </w:r>
       <w:proofErr w:type="spellStart"/>
@@ -2821,6 +2805,7 @@
       </w:pPr>
       <w:r>
         <w:rPr>
+          <w:noProof/>
           <w:lang w:val="en-US"/>
         </w:rPr>
         <w:drawing>
@@ -2915,6 +2900,7 @@
       </w:r>
       <w:r>
         <w:rPr>
+          <w:noProof/>
           <w:lang w:val="en-US"/>
         </w:rPr>
         <w:drawing>
@@ -2982,6 +2968,7 @@
       </w:pPr>
       <w:r>
         <w:rPr>
+          <w:noProof/>
           <w:lang w:val="en-US"/>
         </w:rPr>
         <w:drawing>
@@ -3145,6 +3132,9 @@
     </w:p>
     <w:p>
       <w:r>
+        <w:rPr>
+          <w:noProof/>
+        </w:rPr>
         <w:lastRenderedPageBreak/>
         <w:drawing>
           <wp:inline distT="0" distB="0" distL="0" distR="0" wp14:anchorId="0B43DB84" wp14:editId="5106E3DC">
@@ -3185,6 +3175,9 @@
     </w:p>
     <w:p>
       <w:r>
+        <w:rPr>
+          <w:noProof/>
+        </w:rPr>
         <w:drawing>
           <wp:inline distT="0" distB="0" distL="0" distR="0" wp14:anchorId="3112391F" wp14:editId="33BA1351">
             <wp:extent cx="5731510" cy="1833880"/>
@@ -3262,6 +3255,7 @@
         <w:rPr>
           <w:b/>
           <w:bCs/>
+          <w:noProof/>
           <w:u w:val="single"/>
         </w:rPr>
         <w:drawing>
@@ -3302,23 +3296,53 @@
       </w:r>
     </w:p>
     <w:p/>
-    <w:p>
-      <w:r>
+    <w:p/>
+    <w:p/>
+    <w:p/>
+    <w:p/>
+    <w:p>
+      <w:pPr>
+        <w:rPr>
+          <w:b/>
+          <w:bCs/>
+          <w:sz w:val="28"/>
+          <w:szCs w:val="28"/>
+          <w:u w:val="single"/>
+        </w:rPr>
+      </w:pPr>
+      <w:r>
+        <w:lastRenderedPageBreak/>
         <w:br/>
       </w:r>
       <w:proofErr w:type="spellStart"/>
       <w:r>
+        <w:rPr>
+          <w:b/>
+          <w:bCs/>
+          <w:sz w:val="28"/>
+          <w:szCs w:val="28"/>
+          <w:u w:val="single"/>
+        </w:rPr>
         <w:t>invalid_data</w:t>
       </w:r>
       <w:proofErr w:type="spellEnd"/>
       <w:r>
+        <w:rPr>
+          <w:b/>
+          <w:bCs/>
+          <w:sz w:val="28"/>
+          <w:szCs w:val="28"/>
+          <w:u w:val="single"/>
+        </w:rPr>
         <w:t xml:space="preserve"> creation</w:t>
       </w:r>
     </w:p>
     <w:p/>
     <w:p>
       <w:r>
-        <w:lastRenderedPageBreak/>
+        <w:rPr>
+          <w:noProof/>
+        </w:rPr>
         <w:drawing>
           <wp:inline distT="0" distB="0" distL="0" distR="0" wp14:anchorId="1BC19277" wp14:editId="1340F669">
             <wp:extent cx="5731510" cy="3389630"/>
@@ -3358,6 +3382,9 @@
     </w:p>
     <w:p>
       <w:r>
+        <w:rPr>
+          <w:noProof/>
+        </w:rPr>
         <w:drawing>
           <wp:inline distT="0" distB="0" distL="0" distR="0" wp14:anchorId="4E737DEB" wp14:editId="4D3E6F0F">
             <wp:extent cx="5731510" cy="1569720"/>
@@ -3414,6 +3441,9 @@
     </w:p>
     <w:p>
       <w:r>
+        <w:rPr>
+          <w:noProof/>
+        </w:rPr>
         <w:drawing>
           <wp:inline distT="0" distB="0" distL="0" distR="0" wp14:anchorId="059FD823" wp14:editId="7E56EAD5">
             <wp:extent cx="5731510" cy="1003935"/>
@@ -3588,6 +3618,7 @@
           <w:color w:val="0D0D0D"/>
           <w:shd w:val="clear" w:color="auto" w:fill="FFFFFF"/>
         </w:rPr>
+        <w:lastRenderedPageBreak/>
         <w:t xml:space="preserve">We proceed to perform Natural Language Techniques on our dataset so that we may </w:t>
       </w:r>
       <w:r>
@@ -3622,7 +3653,6 @@
           <w:color w:val="0D0D0D"/>
           <w:shd w:val="clear" w:color="auto" w:fill="FFFFFF"/>
         </w:rPr>
-        <w:lastRenderedPageBreak/>
         <w:t xml:space="preserve">To do so we first define a </w:t>
       </w:r>
       <w:proofErr w:type="spellStart"/>
@@ -3706,6 +3736,7 @@
       <w:r>
         <w:rPr>
           <w:rFonts w:cstheme="minorHAnsi"/>
+          <w:noProof/>
           <w:color w:val="0D0D0D"/>
           <w:shd w:val="clear" w:color="auto" w:fill="FFFFFF"/>
         </w:rPr>
@@ -3970,6 +4001,7 @@
       <w:r>
         <w:rPr>
           <w:rFonts w:cstheme="minorHAnsi"/>
+          <w:noProof/>
           <w:color w:val="0D0D0D"/>
           <w:shd w:val="clear" w:color="auto" w:fill="FFFFFF"/>
         </w:rPr>
@@ -4188,6 +4220,7 @@
       <w:r>
         <w:rPr>
           <w:rFonts w:cstheme="minorHAnsi"/>
+          <w:noProof/>
           <w:color w:val="0D0D0D"/>
           <w:shd w:val="clear" w:color="auto" w:fill="FFFFFF"/>
         </w:rPr>
@@ -4242,6 +4275,7 @@
           <w:color w:val="0D0D0D"/>
           <w:shd w:val="clear" w:color="auto" w:fill="FFFFFF"/>
         </w:rPr>
+        <w:lastRenderedPageBreak/>
         <w:t xml:space="preserve">this code segment applies the trained LDA model to the document-term matrix, identifies the dominant topic for each document, and then adds this information as a new column in the </w:t>
       </w:r>
       <w:proofErr w:type="spellStart"/>
@@ -4297,7 +4331,6 @@
           <w:color w:val="0D0D0D"/>
           <w:shd w:val="clear" w:color="auto" w:fill="FFFFFF"/>
         </w:rPr>
-        <w:lastRenderedPageBreak/>
         <w:t xml:space="preserve"> </w:t>
       </w:r>
       <w:proofErr w:type="spellStart"/>
@@ -4318,23 +4351,7 @@
           <w:color w:val="0D0D0D"/>
           <w:shd w:val="clear" w:color="auto" w:fill="FFFFFF"/>
         </w:rPr>
-        <w:t xml:space="preserve"> </w:t>
-      </w:r>
-      <w:r>
-        <w:rPr>
-          <w:rFonts w:cstheme="minorHAnsi"/>
-          <w:color w:val="0D0D0D"/>
-          <w:shd w:val="clear" w:color="auto" w:fill="FFFFFF"/>
-        </w:rPr>
-        <w:t xml:space="preserve">is a </w:t>
-      </w:r>
-      <w:r>
-        <w:rPr>
-          <w:rFonts w:cstheme="minorHAnsi"/>
-          <w:color w:val="0D0D0D"/>
-          <w:shd w:val="clear" w:color="auto" w:fill="FFFFFF"/>
-        </w:rPr>
-        <w:t xml:space="preserve">list from the NLTK library for the English language. </w:t>
+        <w:t xml:space="preserve"> is a list from the NLTK library for the English language. </w:t>
       </w:r>
       <w:proofErr w:type="spellStart"/>
       <w:r>
@@ -4536,23 +4553,7 @@
           <w:color w:val="0D0D0D"/>
           <w:shd w:val="clear" w:color="auto" w:fill="FFFFFF"/>
         </w:rPr>
-        <w:t xml:space="preserve"> is applied to the description column o</w:t>
-      </w:r>
-      <w:r>
-        <w:rPr>
-          <w:rFonts w:cstheme="minorHAnsi"/>
-          <w:color w:val="0D0D0D"/>
-          <w:shd w:val="clear" w:color="auto" w:fill="FFFFFF"/>
-        </w:rPr>
-        <w:t>f</w:t>
-      </w:r>
-      <w:r>
-        <w:rPr>
-          <w:rFonts w:cstheme="minorHAnsi"/>
-          <w:color w:val="0D0D0D"/>
-          <w:shd w:val="clear" w:color="auto" w:fill="FFFFFF"/>
-        </w:rPr>
-        <w:t xml:space="preserve"> </w:t>
+        <w:t xml:space="preserve"> is applied to the description column of </w:t>
       </w:r>
       <w:proofErr w:type="spellStart"/>
       <w:r>
@@ -4591,51 +4592,13 @@
           <w:b/>
           <w:bCs/>
         </w:rPr>
-        <w:t>Latent Dirichlet Allocation (</w:t>
-      </w:r>
-      <w:r>
-        <w:rPr>
-          <w:rFonts w:cstheme="minorHAnsi"/>
-          <w:b/>
-          <w:bCs/>
-        </w:rPr>
-        <w:t>LDA)</w:t>
-      </w:r>
-      <w:r>
-        <w:rPr>
-          <w:rFonts w:cstheme="minorHAnsi"/>
-        </w:rPr>
-        <w:t xml:space="preserve"> is</w:t>
-      </w:r>
-      <w:r>
-        <w:rPr>
-          <w:rFonts w:cstheme="minorHAnsi"/>
-        </w:rPr>
-        <w:t xml:space="preserve"> a popular technique for topic mode</w:t>
-      </w:r>
-      <w:r>
-        <w:rPr>
-          <w:rFonts w:cstheme="minorHAnsi"/>
-        </w:rPr>
-        <w:t>l</w:t>
-      </w:r>
-      <w:r>
-        <w:rPr>
-          <w:rFonts w:cstheme="minorHAnsi"/>
-        </w:rPr>
-        <w:t xml:space="preserve">ling, which discovers abstract topics within a collection of documents based on the distribution of words. The </w:t>
-      </w:r>
-      <w:r>
-        <w:rPr>
-          <w:rFonts w:cstheme="minorHAnsi"/>
-        </w:rPr>
-        <w:t xml:space="preserve">LDA </w:t>
-      </w:r>
-      <w:r>
-        <w:rPr>
-          <w:rFonts w:cstheme="minorHAnsi"/>
-        </w:rPr>
-        <w:t xml:space="preserve">model is initialized with </w:t>
+        <w:t>Latent Dirichlet Allocation (LDA)</w:t>
+      </w:r>
+      <w:r>
+        <w:rPr>
+          <w:rFonts w:cstheme="minorHAnsi"/>
+        </w:rPr>
+        <w:t xml:space="preserve"> is a popular technique for topic modelling, which discovers abstract topics within a collection of documents based on the distribution of words. The LDA model is initialized with </w:t>
       </w:r>
       <w:proofErr w:type="spellStart"/>
       <w:r>
@@ -4653,15 +4616,7 @@
           <w:b/>
           <w:bCs/>
         </w:rPr>
-        <w:t>=</w:t>
-      </w:r>
-      <w:r>
-        <w:rPr>
-          <w:rFonts w:cstheme="minorHAnsi"/>
-          <w:b/>
-          <w:bCs/>
-        </w:rPr>
-        <w:t>8</w:t>
+        <w:t>=8</w:t>
       </w:r>
       <w:r>
         <w:rPr>
@@ -4776,13 +4731,7 @@
         <w:rPr>
           <w:rFonts w:cstheme="minorHAnsi"/>
         </w:rPr>
-        <w:t>, resulting in a new matrix where each row represents a document and each column represents a topic. Each cell contains the probability that the document belongs to the corresponding topic. This step calculates the topic distribution for each document.</w:t>
-      </w:r>
-      <w:r>
-        <w:rPr>
-          <w:rFonts w:cstheme="minorHAnsi"/>
-        </w:rPr>
-        <w:t xml:space="preserve"> </w:t>
+        <w:t xml:space="preserve">, resulting in a new matrix where each row represents a document and each column represents a topic. Each cell contains the probability that the document belongs to the corresponding topic. This step calculates the topic distribution for each document. </w:t>
       </w:r>
       <w:r>
         <w:rPr>
@@ -4805,30 +4754,10 @@
           <w:rFonts w:cstheme="minorHAnsi"/>
         </w:rPr>
       </w:pPr>
-    </w:p>
-    <w:p>
-      <w:pPr>
-        <w:rPr>
-          <w:rFonts w:cstheme="minorHAnsi"/>
-        </w:rPr>
-      </w:pPr>
-    </w:p>
-    <w:p>
-      <w:pPr>
-        <w:rPr>
-          <w:rFonts w:cstheme="minorHAnsi"/>
-        </w:rPr>
-      </w:pPr>
-    </w:p>
-    <w:p>
-      <w:pPr>
-        <w:rPr>
-          <w:rFonts w:cstheme="minorHAnsi"/>
-        </w:rPr>
-      </w:pPr>
-      <w:r>
-        <w:rPr>
-          <w:rFonts w:cstheme="minorHAnsi"/>
+      <w:r>
+        <w:rPr>
+          <w:rFonts w:cstheme="minorHAnsi"/>
+          <w:noProof/>
         </w:rPr>
         <w:drawing>
           <wp:inline distT="0" distB="0" distL="0" distR="0" wp14:anchorId="6459D9EF" wp14:editId="6768ECC2">
@@ -5022,14 +4951,7 @@
           <w:b/>
           <w:bCs/>
         </w:rPr>
-        <w:t xml:space="preserve">) function could be modified to run in </w:t>
-      </w:r>
-      <w:r>
-        <w:rPr>
-          <w:b/>
-          <w:bCs/>
-        </w:rPr>
-        <w:t xml:space="preserve">in batches of </w:t>
+        <w:t xml:space="preserve">) function could be modified to run in in batches of </w:t>
       </w:r>
       <w:proofErr w:type="spellStart"/>
       <w:r>
@@ -5060,7 +4982,222 @@
           <w:bCs/>
         </w:rPr>
       </w:pPr>
-    </w:p>
+      <w:r>
+        <w:t xml:space="preserve">Sentiment </w:t>
+      </w:r>
+      <w:bookmarkStart w:id="0" w:name="_Hlk160136169"/>
+      <w:r>
+        <w:t xml:space="preserve">Analysis performed </w:t>
+      </w:r>
+      <w:bookmarkEnd w:id="0"/>
+      <w:r>
+        <w:t>is rudimentary</w:t>
+      </w:r>
+      <w:r>
+        <w:t xml:space="preserve">, more advanced NLP techniques may be implemented to provide a </w:t>
+      </w:r>
+      <w:proofErr w:type="gramStart"/>
+      <w:r>
+        <w:t>more conclusive results</w:t>
+      </w:r>
+      <w:proofErr w:type="gramEnd"/>
+      <w:r>
+        <w:t>.</w:t>
+      </w:r>
+    </w:p>
+    <w:p>
+      <w:pPr>
+        <w:pStyle w:val="ListParagraph"/>
+        <w:rPr>
+          <w:b/>
+          <w:bCs/>
+        </w:rPr>
+      </w:pPr>
+      <w:r>
+        <w:rPr>
+          <w:b/>
+          <w:bCs/>
+        </w:rPr>
+        <w:t>Code alterations as well as alternate NLP Libraries could be used such as Transformers or Flair to perform more complex sentiment analysis.</w:t>
+      </w:r>
+    </w:p>
+    <w:p>
+      <w:pPr>
+        <w:pStyle w:val="ListParagraph"/>
+        <w:numPr>
+          <w:ilvl w:val="0"/>
+          <w:numId w:val="1"/>
+        </w:numPr>
+        <w:rPr>
+          <w:b/>
+          <w:bCs/>
+        </w:rPr>
+      </w:pPr>
+      <w:r>
+        <w:t xml:space="preserve">The dataset that we used to train our Topic Model is the same dataset that we used to test our Topic Model. </w:t>
+      </w:r>
+    </w:p>
+    <w:p>
+      <w:pPr>
+        <w:pStyle w:val="ListParagraph"/>
+        <w:rPr>
+          <w:b/>
+          <w:bCs/>
+        </w:rPr>
+      </w:pPr>
+      <w:r>
+        <w:rPr>
+          <w:b/>
+          <w:bCs/>
+        </w:rPr>
+        <w:t>In a typical machine learning workflow, you would split your data into separate training and test sets to evaluate the model's performance on unseen data.</w:t>
+      </w:r>
+    </w:p>
+    <w:p>
+      <w:pPr>
+        <w:rPr>
+          <w:b/>
+          <w:bCs/>
+        </w:rPr>
+      </w:pPr>
+    </w:p>
+    <w:p>
+      <w:pPr>
+        <w:rPr>
+          <w:b/>
+          <w:bCs/>
+          <w:sz w:val="28"/>
+          <w:szCs w:val="28"/>
+          <w:u w:val="single"/>
+        </w:rPr>
+      </w:pPr>
+      <w:r>
+        <w:rPr>
+          <w:b/>
+          <w:bCs/>
+          <w:sz w:val="28"/>
+          <w:szCs w:val="28"/>
+          <w:u w:val="single"/>
+        </w:rPr>
+        <w:t>Version Control</w:t>
+      </w:r>
+    </w:p>
+    <w:p>
+      <w:r>
+        <w:t xml:space="preserve">Version Control has been implemented by saving our </w:t>
+      </w:r>
+      <w:proofErr w:type="spellStart"/>
+      <w:r>
+        <w:t>Pycharm</w:t>
+      </w:r>
+      <w:proofErr w:type="spellEnd"/>
+      <w:r>
+        <w:t xml:space="preserve"> project in our Local Repository and by connecting the project to our </w:t>
+      </w:r>
+      <w:proofErr w:type="spellStart"/>
+      <w:r>
+        <w:t>github</w:t>
+      </w:r>
+      <w:proofErr w:type="spellEnd"/>
+      <w:r>
+        <w:t xml:space="preserve"> remote repository. We </w:t>
+      </w:r>
+      <w:proofErr w:type="gramStart"/>
+      <w:r>
+        <w:t>are able to</w:t>
+      </w:r>
+      <w:proofErr w:type="gramEnd"/>
+      <w:r>
+        <w:t xml:space="preserve"> push and commit seamlessly.</w:t>
+      </w:r>
+    </w:p>
+    <w:p>
+      <w:r>
+        <w:rPr>
+          <w:noProof/>
+        </w:rPr>
+        <w:drawing>
+          <wp:inline distT="0" distB="0" distL="0" distR="0" wp14:anchorId="2E861EC5" wp14:editId="213876F7">
+            <wp:extent cx="5731510" cy="371475"/>
+            <wp:effectExtent l="0" t="0" r="2540" b="9525"/>
+            <wp:docPr id="1896034687" name="Picture 1"/>
+            <wp:cNvGraphicFramePr>
+              <a:graphicFrameLocks xmlns:a="http://schemas.openxmlformats.org/drawingml/2006/main" noChangeAspect="1"/>
+            </wp:cNvGraphicFramePr>
+            <a:graphic xmlns:a="http://schemas.openxmlformats.org/drawingml/2006/main">
+              <a:graphicData uri="http://schemas.openxmlformats.org/drawingml/2006/picture">
+                <pic:pic xmlns:pic="http://schemas.openxmlformats.org/drawingml/2006/picture">
+                  <pic:nvPicPr>
+                    <pic:cNvPr id="1896034687" name=""/>
+                    <pic:cNvPicPr/>
+                  </pic:nvPicPr>
+                  <pic:blipFill>
+                    <a:blip r:embed="rId31"/>
+                    <a:stretch>
+                      <a:fillRect/>
+                    </a:stretch>
+                  </pic:blipFill>
+                  <pic:spPr>
+                    <a:xfrm>
+                      <a:off x="0" y="0"/>
+                      <a:ext cx="5731510" cy="371475"/>
+                    </a:xfrm>
+                    <a:prstGeom prst="rect">
+                      <a:avLst/>
+                    </a:prstGeom>
+                  </pic:spPr>
+                </pic:pic>
+              </a:graphicData>
+            </a:graphic>
+          </wp:inline>
+        </w:drawing>
+      </w:r>
+    </w:p>
+    <w:p>
+      <w:r>
+        <w:t>Files that have not been committed or pushed:</w:t>
+      </w:r>
+    </w:p>
+    <w:p>
+      <w:r>
+        <w:drawing>
+          <wp:inline distT="0" distB="0" distL="0" distR="0" wp14:anchorId="4D94410D" wp14:editId="4BB6A369">
+            <wp:extent cx="4220308" cy="3243549"/>
+            <wp:effectExtent l="0" t="0" r="0" b="0"/>
+            <wp:docPr id="923171667" name="Picture 1"/>
+            <wp:cNvGraphicFramePr>
+              <a:graphicFrameLocks xmlns:a="http://schemas.openxmlformats.org/drawingml/2006/main" noChangeAspect="1"/>
+            </wp:cNvGraphicFramePr>
+            <a:graphic xmlns:a="http://schemas.openxmlformats.org/drawingml/2006/main">
+              <a:graphicData uri="http://schemas.openxmlformats.org/drawingml/2006/picture">
+                <pic:pic xmlns:pic="http://schemas.openxmlformats.org/drawingml/2006/picture">
+                  <pic:nvPicPr>
+                    <pic:cNvPr id="923171667" name=""/>
+                    <pic:cNvPicPr/>
+                  </pic:nvPicPr>
+                  <pic:blipFill>
+                    <a:blip r:embed="rId32"/>
+                    <a:stretch>
+                      <a:fillRect/>
+                    </a:stretch>
+                  </pic:blipFill>
+                  <pic:spPr>
+                    <a:xfrm>
+                      <a:off x="0" y="0"/>
+                      <a:ext cx="4234041" cy="3254104"/>
+                    </a:xfrm>
+                    <a:prstGeom prst="rect">
+                      <a:avLst/>
+                    </a:prstGeom>
+                  </pic:spPr>
+                </pic:pic>
+              </a:graphicData>
+            </a:graphic>
+          </wp:inline>
+        </w:drawing>
+      </w:r>
+    </w:p>
+    <w:p/>
     <w:sectPr>
       <w:pgSz w:w="11906" w:h="16838"/>
       <w:pgMar w:top="1440" w:right="1440" w:bottom="1440" w:left="1440" w:header="708" w:footer="708" w:gutter="0"/>
@@ -5941,6 +6078,7 @@
   <w:style w:type="character" w:default="1" w:styleId="DefaultParagraphFont">
     <w:name w:val="Default Paragraph Font"/>
     <w:uiPriority w:val="1"/>
+    <w:semiHidden/>
     <w:unhideWhenUsed/>
   </w:style>
   <w:style w:type="table" w:default="1" w:styleId="TableNormal">

</xml_diff>

<commit_message>
Final Documenation and Code v6.0
</commit_message>
<xml_diff>
--- a/docs/Final_NewsAPI_Assignment_Documentation.docx
+++ b/docs/Final_NewsAPI_Assignment_Documentation.docx
@@ -1098,15 +1098,14 @@
       </w:r>
       <w:r>
         <w:rPr>
-          <w:noProof/>
           <w:sz w:val="22"/>
           <w:szCs w:val="22"/>
         </w:rPr>
         <w:drawing>
-          <wp:inline distT="0" distB="0" distL="0" distR="0" wp14:anchorId="133503BD" wp14:editId="21164750">
-            <wp:extent cx="5731510" cy="2023110"/>
+          <wp:inline distT="0" distB="0" distL="0" distR="0" wp14:anchorId="41C7F213" wp14:editId="005E7743">
+            <wp:extent cx="5731510" cy="2176145"/>
             <wp:effectExtent l="0" t="0" r="2540" b="0"/>
-            <wp:docPr id="1327345831" name="Picture 1"/>
+            <wp:docPr id="1437084870" name="Picture 1"/>
             <wp:cNvGraphicFramePr>
               <a:graphicFrameLocks xmlns:a="http://schemas.openxmlformats.org/drawingml/2006/main" noChangeAspect="1"/>
             </wp:cNvGraphicFramePr>
@@ -1114,7 +1113,7 @@
               <a:graphicData uri="http://schemas.openxmlformats.org/drawingml/2006/picture">
                 <pic:pic xmlns:pic="http://schemas.openxmlformats.org/drawingml/2006/picture">
                   <pic:nvPicPr>
-                    <pic:cNvPr id="1327345831" name=""/>
+                    <pic:cNvPr id="1437084870" name=""/>
                     <pic:cNvPicPr/>
                   </pic:nvPicPr>
                   <pic:blipFill>
@@ -1126,7 +1125,7 @@
                   <pic:spPr>
                     <a:xfrm>
                       <a:off x="0" y="0"/>
-                      <a:ext cx="5731510" cy="2023110"/>
+                      <a:ext cx="5731510" cy="2176145"/>
                     </a:xfrm>
                     <a:prstGeom prst="rect">
                       <a:avLst/>
@@ -1388,6 +1387,7 @@
           <w:noProof/>
           <w:lang w:val="en-US"/>
         </w:rPr>
+        <w:lastRenderedPageBreak/>
         <w:drawing>
           <wp:inline distT="0" distB="0" distL="0" distR="0" wp14:anchorId="48694C73" wp14:editId="1340EB07">
             <wp:extent cx="5731510" cy="407035"/>
@@ -1440,7 +1440,6 @@
         <w:rPr>
           <w:lang w:val="en-US"/>
         </w:rPr>
-        <w:lastRenderedPageBreak/>
         <w:t>CMD: (View Docker Container Status)</w:t>
       </w:r>
     </w:p>
@@ -1896,7 +1895,6 @@
           <w:u w:val="single"/>
           <w:lang w:val="en-US"/>
         </w:rPr>
-        <w:lastRenderedPageBreak/>
         <w:t xml:space="preserve">Variable and </w:t>
       </w:r>
       <w:r>
@@ -2127,6 +2125,7 @@
           <w:noProof/>
           <w:lang w:val="en-US"/>
         </w:rPr>
+        <w:lastRenderedPageBreak/>
         <w:drawing>
           <wp:inline distT="0" distB="0" distL="0" distR="0" wp14:anchorId="33E9FCD3" wp14:editId="7C3954A8">
             <wp:extent cx="5731510" cy="2500630"/>
@@ -2501,6 +2500,7 @@
         <w:rPr>
           <w:lang w:val="en-US"/>
         </w:rPr>
+        <w:lastRenderedPageBreak/>
         <w:br/>
       </w:r>
       <w:r>
@@ -2557,46 +2557,6 @@
           <w:lang w:val="en-US"/>
         </w:rPr>
       </w:pPr>
-    </w:p>
-    <w:p>
-      <w:pPr>
-        <w:rPr>
-          <w:lang w:val="en-US"/>
-        </w:rPr>
-      </w:pPr>
-    </w:p>
-    <w:p>
-      <w:pPr>
-        <w:rPr>
-          <w:lang w:val="en-US"/>
-        </w:rPr>
-      </w:pPr>
-    </w:p>
-    <w:p>
-      <w:pPr>
-        <w:rPr>
-          <w:lang w:val="en-US"/>
-        </w:rPr>
-      </w:pPr>
-    </w:p>
-    <w:p>
-      <w:pPr>
-        <w:rPr>
-          <w:lang w:val="en-US"/>
-        </w:rPr>
-      </w:pPr>
-    </w:p>
-    <w:p>
-      <w:pPr>
-        <w:rPr>
-          <w:b/>
-          <w:bCs/>
-          <w:sz w:val="28"/>
-          <w:szCs w:val="28"/>
-          <w:u w:val="single"/>
-          <w:lang w:val="en-US"/>
-        </w:rPr>
-      </w:pPr>
       <w:r>
         <w:rPr>
           <w:lang w:val="en-US"/>
@@ -2808,6 +2768,7 @@
           <w:noProof/>
           <w:lang w:val="en-US"/>
         </w:rPr>
+        <w:lastRenderedPageBreak/>
         <w:drawing>
           <wp:inline distT="0" distB="0" distL="0" distR="0" wp14:anchorId="3C9979C3" wp14:editId="50887CEE">
             <wp:extent cx="5731510" cy="2913380"/>
@@ -2895,7 +2856,6 @@
         <w:rPr>
           <w:lang w:val="en-US"/>
         </w:rPr>
-        <w:lastRenderedPageBreak/>
         <w:br/>
       </w:r>
       <w:r>
@@ -3093,6 +3053,7 @@
     </w:p>
     <w:p>
       <w:r>
+        <w:lastRenderedPageBreak/>
         <w:t xml:space="preserve">Criteria: </w:t>
       </w:r>
       <w:r>
@@ -3135,7 +3096,6 @@
         <w:rPr>
           <w:noProof/>
         </w:rPr>
-        <w:lastRenderedPageBreak/>
         <w:drawing>
           <wp:inline distT="0" distB="0" distL="0" distR="0" wp14:anchorId="0B43DB84" wp14:editId="5106E3DC">
             <wp:extent cx="5731510" cy="3562985"/>
@@ -3311,7 +3271,6 @@
         </w:rPr>
       </w:pPr>
       <w:r>
-        <w:lastRenderedPageBreak/>
         <w:br/>
       </w:r>
       <w:proofErr w:type="spellStart"/>
@@ -3592,26 +3551,8 @@
           <w:color w:val="0D0D0D"/>
           <w:shd w:val="clear" w:color="auto" w:fill="FFFFFF"/>
         </w:rPr>
-        <w:t xml:space="preserve"> table has already been cleaned, transformed, and structured for analysis. This saves time, ensures data integrity, and facilitates reproducibility of results. Additionally, it minimizes privacy and security risks associated with exposing raw data.</w:t>
-      </w:r>
-    </w:p>
-    <w:p>
-      <w:pPr>
-        <w:rPr>
-          <w:rFonts w:cstheme="minorHAnsi"/>
-          <w:color w:val="0D0D0D"/>
-          <w:shd w:val="clear" w:color="auto" w:fill="FFFFFF"/>
-        </w:rPr>
-      </w:pPr>
-    </w:p>
-    <w:p>
-      <w:pPr>
-        <w:rPr>
-          <w:rFonts w:cstheme="minorHAnsi"/>
-          <w:color w:val="0D0D0D"/>
-          <w:shd w:val="clear" w:color="auto" w:fill="FFFFFF"/>
-        </w:rPr>
-      </w:pPr>
+        <w:t xml:space="preserve"> table has already been cleaned, transformed, and structured for analysis. This saves </w:t>
+      </w:r>
       <w:r>
         <w:rPr>
           <w:rFonts w:cstheme="minorHAnsi"/>
@@ -3619,6 +3560,32 @@
           <w:shd w:val="clear" w:color="auto" w:fill="FFFFFF"/>
         </w:rPr>
         <w:lastRenderedPageBreak/>
+        <w:t>time, ensures data integrity, and facilitates reproducibility of results. Additionally, it minimizes privacy and security risks associated with exposing raw data.</w:t>
+      </w:r>
+    </w:p>
+    <w:p>
+      <w:pPr>
+        <w:rPr>
+          <w:rFonts w:cstheme="minorHAnsi"/>
+          <w:color w:val="0D0D0D"/>
+          <w:shd w:val="clear" w:color="auto" w:fill="FFFFFF"/>
+        </w:rPr>
+      </w:pPr>
+    </w:p>
+    <w:p>
+      <w:pPr>
+        <w:rPr>
+          <w:rFonts w:cstheme="minorHAnsi"/>
+          <w:color w:val="0D0D0D"/>
+          <w:shd w:val="clear" w:color="auto" w:fill="FFFFFF"/>
+        </w:rPr>
+      </w:pPr>
+      <w:r>
+        <w:rPr>
+          <w:rFonts w:cstheme="minorHAnsi"/>
+          <w:color w:val="0D0D0D"/>
+          <w:shd w:val="clear" w:color="auto" w:fill="FFFFFF"/>
+        </w:rPr>
         <w:t xml:space="preserve">We proceed to perform Natural Language Techniques on our dataset so that we may </w:t>
       </w:r>
       <w:r>
@@ -4224,6 +4191,7 @@
           <w:color w:val="0D0D0D"/>
           <w:shd w:val="clear" w:color="auto" w:fill="FFFFFF"/>
         </w:rPr>
+        <w:lastRenderedPageBreak/>
         <w:drawing>
           <wp:inline distT="0" distB="0" distL="0" distR="0" wp14:anchorId="30FE987B" wp14:editId="31AF2556">
             <wp:extent cx="5731510" cy="2366010"/>
@@ -4275,490 +4243,506 @@
           <w:color w:val="0D0D0D"/>
           <w:shd w:val="clear" w:color="auto" w:fill="FFFFFF"/>
         </w:rPr>
+        <w:t xml:space="preserve">this code segment applies the trained LDA model to the document-term matrix, identifies the dominant topic for each document, and then adds this information as a new column in the </w:t>
+      </w:r>
+      <w:proofErr w:type="spellStart"/>
+      <w:r>
+        <w:rPr>
+          <w:rFonts w:cstheme="minorHAnsi"/>
+          <w:b/>
+          <w:bCs/>
+          <w:color w:val="0D0D0D"/>
+          <w:shd w:val="clear" w:color="auto" w:fill="FFFFFF"/>
+        </w:rPr>
+        <w:t>processed_data</w:t>
+      </w:r>
+      <w:proofErr w:type="spellEnd"/>
+      <w:r>
+        <w:rPr>
+          <w:rFonts w:cstheme="minorHAnsi"/>
+          <w:color w:val="0D0D0D"/>
+          <w:shd w:val="clear" w:color="auto" w:fill="FFFFFF"/>
+        </w:rPr>
+        <w:t xml:space="preserve"> </w:t>
+      </w:r>
+      <w:proofErr w:type="spellStart"/>
+      <w:r>
+        <w:rPr>
+          <w:rFonts w:cstheme="minorHAnsi"/>
+          <w:color w:val="0D0D0D"/>
+          <w:shd w:val="clear" w:color="auto" w:fill="FFFFFF"/>
+        </w:rPr>
+        <w:t>dataframe</w:t>
+      </w:r>
+      <w:proofErr w:type="spellEnd"/>
+      <w:r>
+        <w:rPr>
+          <w:rFonts w:cstheme="minorHAnsi"/>
+          <w:color w:val="0D0D0D"/>
+          <w:shd w:val="clear" w:color="auto" w:fill="FFFFFF"/>
+        </w:rPr>
+        <w:t>.</w:t>
+      </w:r>
+    </w:p>
+    <w:p>
+      <w:pPr>
+        <w:rPr>
+          <w:rFonts w:cstheme="minorHAnsi"/>
+          <w:color w:val="0D0D0D"/>
+          <w:shd w:val="clear" w:color="auto" w:fill="FFFFFF"/>
+        </w:rPr>
+      </w:pPr>
+      <w:r>
+        <w:rPr>
+          <w:rFonts w:cstheme="minorHAnsi"/>
+          <w:color w:val="0D0D0D"/>
+          <w:shd w:val="clear" w:color="auto" w:fill="FFFFFF"/>
+        </w:rPr>
+        <w:t xml:space="preserve"> </w:t>
+      </w:r>
+      <w:proofErr w:type="spellStart"/>
+      <w:r>
+        <w:rPr>
+          <w:rFonts w:cstheme="minorHAnsi"/>
+          <w:b/>
+          <w:bCs/>
+          <w:color w:val="0D0D0D"/>
+          <w:shd w:val="clear" w:color="auto" w:fill="FFFFFF"/>
+        </w:rPr>
+        <w:t>stopwords</w:t>
+      </w:r>
+      <w:proofErr w:type="spellEnd"/>
+      <w:r>
+        <w:rPr>
+          <w:rFonts w:cstheme="minorHAnsi"/>
+          <w:color w:val="0D0D0D"/>
+          <w:shd w:val="clear" w:color="auto" w:fill="FFFFFF"/>
+        </w:rPr>
+        <w:t xml:space="preserve"> is a list from the NLTK library for the English language. </w:t>
+      </w:r>
+      <w:proofErr w:type="spellStart"/>
+      <w:r>
+        <w:rPr>
+          <w:rFonts w:cstheme="minorHAnsi"/>
+          <w:color w:val="0D0D0D"/>
+          <w:shd w:val="clear" w:color="auto" w:fill="FFFFFF"/>
+        </w:rPr>
+        <w:t>Stopwords</w:t>
+      </w:r>
+      <w:proofErr w:type="spellEnd"/>
+      <w:r>
+        <w:rPr>
+          <w:rFonts w:cstheme="minorHAnsi"/>
+          <w:color w:val="0D0D0D"/>
+          <w:shd w:val="clear" w:color="auto" w:fill="FFFFFF"/>
+        </w:rPr>
+        <w:t xml:space="preserve"> are common words such as "the", "is", "and", etc., which are often filtered out during text preprocessing as they usually do not carry significant meaning.</w:t>
+      </w:r>
+    </w:p>
+    <w:p>
+      <w:pPr>
+        <w:rPr>
+          <w:rFonts w:cstheme="minorHAnsi"/>
+          <w:color w:val="0D0D0D"/>
+          <w:shd w:val="clear" w:color="auto" w:fill="FFFFFF"/>
+        </w:rPr>
+      </w:pPr>
+      <w:r>
+        <w:rPr>
+          <w:rFonts w:cstheme="minorHAnsi"/>
+          <w:color w:val="0D0D0D"/>
+          <w:shd w:val="clear" w:color="auto" w:fill="FFFFFF"/>
+        </w:rPr>
+        <w:t xml:space="preserve">The </w:t>
+      </w:r>
+      <w:proofErr w:type="spellStart"/>
+      <w:r>
+        <w:rPr>
+          <w:rFonts w:cstheme="minorHAnsi"/>
+          <w:b/>
+          <w:bCs/>
+          <w:color w:val="0D0D0D"/>
+          <w:shd w:val="clear" w:color="auto" w:fill="FFFFFF"/>
+        </w:rPr>
+        <w:t>CountVectorizer</w:t>
+      </w:r>
+      <w:proofErr w:type="spellEnd"/>
+      <w:r>
+        <w:rPr>
+          <w:rFonts w:cstheme="minorHAnsi"/>
+          <w:color w:val="0D0D0D"/>
+          <w:shd w:val="clear" w:color="auto" w:fill="FFFFFF"/>
+        </w:rPr>
+        <w:t xml:space="preserve"> is initialized. This is a part of the scikit-learn library and is used for converting text documents into a matrix of token counts. It tokenizes the text and builds a vocabulary of known words. Here, </w:t>
+      </w:r>
+      <w:proofErr w:type="spellStart"/>
+      <w:r>
+        <w:rPr>
+          <w:rFonts w:cstheme="minorHAnsi"/>
+          <w:b/>
+          <w:bCs/>
+          <w:color w:val="0D0D0D"/>
+          <w:shd w:val="clear" w:color="auto" w:fill="FFFFFF"/>
+        </w:rPr>
+        <w:t>stop_words</w:t>
+      </w:r>
+      <w:proofErr w:type="spellEnd"/>
+      <w:r>
+        <w:rPr>
+          <w:rFonts w:cstheme="minorHAnsi"/>
+          <w:color w:val="0D0D0D"/>
+          <w:shd w:val="clear" w:color="auto" w:fill="FFFFFF"/>
+        </w:rPr>
+        <w:t xml:space="preserve"> parameter is passed to remove the </w:t>
+      </w:r>
+      <w:proofErr w:type="spellStart"/>
+      <w:r>
+        <w:rPr>
+          <w:rFonts w:cstheme="minorHAnsi"/>
+          <w:color w:val="0D0D0D"/>
+          <w:shd w:val="clear" w:color="auto" w:fill="FFFFFF"/>
+        </w:rPr>
+        <w:t>stopwords</w:t>
+      </w:r>
+      <w:proofErr w:type="spellEnd"/>
+      <w:r>
+        <w:rPr>
+          <w:rFonts w:cstheme="minorHAnsi"/>
+          <w:color w:val="0D0D0D"/>
+          <w:shd w:val="clear" w:color="auto" w:fill="FFFFFF"/>
+        </w:rPr>
+        <w:t xml:space="preserve"> during tokenization.</w:t>
+      </w:r>
+    </w:p>
+    <w:p>
+      <w:pPr>
+        <w:rPr>
+          <w:rFonts w:cstheme="minorHAnsi"/>
+          <w:color w:val="0D0D0D"/>
+          <w:shd w:val="clear" w:color="auto" w:fill="FFFFFF"/>
+        </w:rPr>
+      </w:pPr>
+      <w:r>
+        <w:rPr>
+          <w:rFonts w:cstheme="minorHAnsi"/>
+          <w:color w:val="0D0D0D"/>
+          <w:shd w:val="clear" w:color="auto" w:fill="FFFFFF"/>
+        </w:rPr>
+        <w:t>Th</w:t>
+      </w:r>
+      <w:r>
+        <w:rPr>
+          <w:rFonts w:cstheme="minorHAnsi"/>
+          <w:color w:val="0D0D0D"/>
+          <w:shd w:val="clear" w:color="auto" w:fill="FFFFFF"/>
+        </w:rPr>
+        <w:t xml:space="preserve">e </w:t>
+      </w:r>
+      <w:proofErr w:type="spellStart"/>
+      <w:r>
+        <w:rPr>
+          <w:rFonts w:cstheme="minorHAnsi"/>
+          <w:b/>
+          <w:bCs/>
+          <w:color w:val="0D0D0D"/>
+          <w:shd w:val="clear" w:color="auto" w:fill="FFFFFF"/>
+        </w:rPr>
+        <w:t>fit_</w:t>
+      </w:r>
+      <w:proofErr w:type="gramStart"/>
+      <w:r>
+        <w:rPr>
+          <w:rFonts w:cstheme="minorHAnsi"/>
+          <w:b/>
+          <w:bCs/>
+          <w:color w:val="0D0D0D"/>
+          <w:shd w:val="clear" w:color="auto" w:fill="FFFFFF"/>
+        </w:rPr>
+        <w:t>transform</w:t>
+      </w:r>
+      <w:proofErr w:type="spellEnd"/>
+      <w:r>
+        <w:rPr>
+          <w:rFonts w:cstheme="minorHAnsi"/>
+          <w:b/>
+          <w:bCs/>
+          <w:color w:val="0D0D0D"/>
+          <w:shd w:val="clear" w:color="auto" w:fill="FFFFFF"/>
+        </w:rPr>
+        <w:t>(</w:t>
+      </w:r>
+      <w:proofErr w:type="gramEnd"/>
+      <w:r>
+        <w:rPr>
+          <w:rFonts w:cstheme="minorHAnsi"/>
+          <w:b/>
+          <w:bCs/>
+          <w:color w:val="0D0D0D"/>
+          <w:shd w:val="clear" w:color="auto" w:fill="FFFFFF"/>
+        </w:rPr>
+        <w:t>)</w:t>
+      </w:r>
+      <w:r>
+        <w:rPr>
+          <w:rFonts w:cstheme="minorHAnsi"/>
+          <w:color w:val="0D0D0D"/>
+          <w:shd w:val="clear" w:color="auto" w:fill="FFFFFF"/>
+        </w:rPr>
+        <w:t xml:space="preserve"> </w:t>
+      </w:r>
+      <w:r>
+        <w:rPr>
+          <w:rFonts w:cstheme="minorHAnsi"/>
+          <w:color w:val="0D0D0D"/>
+          <w:shd w:val="clear" w:color="auto" w:fill="FFFFFF"/>
+        </w:rPr>
+        <w:t>method of th</w:t>
+      </w:r>
+      <w:r>
+        <w:rPr>
+          <w:rFonts w:cstheme="minorHAnsi"/>
+          <w:color w:val="0D0D0D"/>
+          <w:shd w:val="clear" w:color="auto" w:fill="FFFFFF"/>
+        </w:rPr>
+        <w:t xml:space="preserve">e </w:t>
+      </w:r>
+      <w:proofErr w:type="spellStart"/>
+      <w:r>
+        <w:rPr>
+          <w:rFonts w:cstheme="minorHAnsi"/>
+          <w:b/>
+          <w:bCs/>
+          <w:color w:val="0D0D0D"/>
+          <w:shd w:val="clear" w:color="auto" w:fill="FFFFFF"/>
+        </w:rPr>
+        <w:t>CountVectorizer</w:t>
+      </w:r>
+      <w:proofErr w:type="spellEnd"/>
+      <w:r>
+        <w:rPr>
+          <w:rFonts w:cstheme="minorHAnsi"/>
+          <w:b/>
+          <w:bCs/>
+          <w:color w:val="0D0D0D"/>
+          <w:shd w:val="clear" w:color="auto" w:fill="FFFFFF"/>
+        </w:rPr>
+        <w:t xml:space="preserve"> </w:t>
+      </w:r>
+      <w:r>
+        <w:rPr>
+          <w:rFonts w:cstheme="minorHAnsi"/>
+          <w:color w:val="0D0D0D"/>
+          <w:shd w:val="clear" w:color="auto" w:fill="FFFFFF"/>
+        </w:rPr>
+        <w:t>is applied to the description column o</w:t>
+      </w:r>
+      <w:r>
+        <w:rPr>
+          <w:rFonts w:cstheme="minorHAnsi"/>
+          <w:color w:val="0D0D0D"/>
+          <w:shd w:val="clear" w:color="auto" w:fill="FFFFFF"/>
+        </w:rPr>
+        <w:t xml:space="preserve">f </w:t>
+      </w:r>
+      <w:proofErr w:type="spellStart"/>
+      <w:r>
+        <w:rPr>
+          <w:rFonts w:cstheme="minorHAnsi"/>
+          <w:color w:val="0D0D0D"/>
+          <w:shd w:val="clear" w:color="auto" w:fill="FFFFFF"/>
+        </w:rPr>
+        <w:t>processed_data</w:t>
+      </w:r>
+      <w:proofErr w:type="spellEnd"/>
+      <w:r>
+        <w:rPr>
+          <w:rFonts w:cstheme="minorHAnsi"/>
+          <w:color w:val="0D0D0D"/>
+          <w:shd w:val="clear" w:color="auto" w:fill="FFFFFF"/>
+        </w:rPr>
+        <w:t>. This converts the text data into a document-term matrix, where rows represent descriptions and columns represent individual words in the vocabulary. Each cell contains the count of how many times each word appears in each document.</w:t>
+      </w:r>
+    </w:p>
+    <w:p>
+      <w:pPr>
+        <w:rPr>
+          <w:rFonts w:cstheme="minorHAnsi"/>
+        </w:rPr>
+      </w:pPr>
+      <w:r>
+        <w:rPr>
+          <w:rFonts w:cstheme="minorHAnsi"/>
+          <w:b/>
+          <w:bCs/>
+        </w:rPr>
+        <w:t>Latent Dirichlet Allocation (LDA)</w:t>
+      </w:r>
+      <w:r>
+        <w:rPr>
+          <w:rFonts w:cstheme="minorHAnsi"/>
+        </w:rPr>
+        <w:t xml:space="preserve"> is a popular technique for topic modelling, which discovers abstract topics within a collection of documents based on the distribution of words. The LDA model is initialized with </w:t>
+      </w:r>
+      <w:proofErr w:type="spellStart"/>
+      <w:r>
+        <w:rPr>
+          <w:rFonts w:cstheme="minorHAnsi"/>
+          <w:b/>
+          <w:bCs/>
+        </w:rPr>
+        <w:t>n_components</w:t>
+      </w:r>
+      <w:proofErr w:type="spellEnd"/>
+      <w:r>
+        <w:rPr>
+          <w:rFonts w:cstheme="minorHAnsi"/>
+          <w:b/>
+          <w:bCs/>
+        </w:rPr>
+        <w:t>=8</w:t>
+      </w:r>
+      <w:r>
+        <w:rPr>
+          <w:rFonts w:cstheme="minorHAnsi"/>
+        </w:rPr>
+        <w:t xml:space="preserve">, which specifies the number of topics to be extracted. The model is then trained on the document-term matrix </w:t>
+      </w:r>
+      <w:r>
+        <w:rPr>
+          <w:rFonts w:cstheme="minorHAnsi"/>
+          <w:b/>
+          <w:bCs/>
+        </w:rPr>
+        <w:t>X</w:t>
+      </w:r>
+      <w:r>
+        <w:rPr>
+          <w:rFonts w:cstheme="minorHAnsi"/>
+        </w:rPr>
+        <w:t xml:space="preserve"> obtained from the previous step using the </w:t>
+      </w:r>
+      <w:proofErr w:type="gramStart"/>
+      <w:r>
+        <w:rPr>
+          <w:rFonts w:cstheme="minorHAnsi"/>
+          <w:b/>
+          <w:bCs/>
+        </w:rPr>
+        <w:t>fit(</w:t>
+      </w:r>
+      <w:proofErr w:type="gramEnd"/>
+      <w:r>
+        <w:rPr>
+          <w:rFonts w:cstheme="minorHAnsi"/>
+          <w:b/>
+          <w:bCs/>
+        </w:rPr>
+        <w:t>)</w:t>
+      </w:r>
+      <w:r>
+        <w:rPr>
+          <w:rFonts w:cstheme="minorHAnsi"/>
+        </w:rPr>
+        <w:t xml:space="preserve"> method.</w:t>
+      </w:r>
+    </w:p>
+    <w:p>
+      <w:pPr>
+        <w:rPr>
+          <w:rFonts w:cstheme="minorHAnsi"/>
+        </w:rPr>
+      </w:pPr>
+      <w:proofErr w:type="spellStart"/>
+      <w:r>
+        <w:rPr>
+          <w:rFonts w:cstheme="minorHAnsi"/>
+          <w:b/>
+          <w:bCs/>
+        </w:rPr>
+        <w:t>lda_</w:t>
+      </w:r>
+      <w:proofErr w:type="gramStart"/>
+      <w:r>
+        <w:rPr>
+          <w:rFonts w:cstheme="minorHAnsi"/>
+          <w:b/>
+          <w:bCs/>
+        </w:rPr>
+        <w:t>model.transform</w:t>
+      </w:r>
+      <w:proofErr w:type="spellEnd"/>
+      <w:proofErr w:type="gramEnd"/>
+      <w:r>
+        <w:rPr>
+          <w:rFonts w:cstheme="minorHAnsi"/>
+          <w:b/>
+          <w:bCs/>
+        </w:rPr>
+        <w:t>(X)</w:t>
+      </w:r>
+      <w:r>
+        <w:rPr>
+          <w:rFonts w:cstheme="minorHAnsi"/>
+        </w:rPr>
+        <w:t xml:space="preserve"> applies the trained </w:t>
+      </w:r>
+      <w:proofErr w:type="spellStart"/>
+      <w:r>
+        <w:rPr>
+          <w:rFonts w:cstheme="minorHAnsi"/>
+          <w:b/>
+          <w:bCs/>
+        </w:rPr>
+        <w:t>lda_model</w:t>
+      </w:r>
+      <w:proofErr w:type="spellEnd"/>
+      <w:r>
+        <w:rPr>
+          <w:rFonts w:cstheme="minorHAnsi"/>
+        </w:rPr>
+        <w:t xml:space="preserve"> to the document-term matrix </w:t>
+      </w:r>
+      <w:r>
+        <w:rPr>
+          <w:rFonts w:cstheme="minorHAnsi"/>
+          <w:b/>
+          <w:bCs/>
+        </w:rPr>
+        <w:t>X</w:t>
+      </w:r>
+      <w:r>
+        <w:rPr>
+          <w:rFonts w:cstheme="minorHAnsi"/>
+        </w:rPr>
+        <w:t xml:space="preserve">, resulting in a new matrix where each row represents a document and each column represents a topic. Each cell contains the probability that the document belongs to the corresponding topic. This step calculates the topic distribution for each document. </w:t>
+      </w:r>
+      <w:r>
+        <w:rPr>
+          <w:rFonts w:cstheme="minorHAnsi"/>
+          <w:b/>
+          <w:bCs/>
+        </w:rPr>
+        <w:t>argmax(axis=1)</w:t>
+      </w:r>
+      <w:r>
+        <w:rPr>
+          <w:rFonts w:cstheme="minorHAnsi"/>
+        </w:rPr>
+        <w:t xml:space="preserve"> identifies the dominant topic for each document based on the topic probabilities.</w:t>
+      </w:r>
+    </w:p>
+    <w:p>
+      <w:pPr>
+        <w:rPr>
+          <w:rFonts w:cstheme="minorHAnsi"/>
+        </w:rPr>
+      </w:pPr>
+      <w:r>
+        <w:rPr>
+          <w:rFonts w:cstheme="minorHAnsi"/>
+          <w:noProof/>
+        </w:rPr>
         <w:lastRenderedPageBreak/>
-        <w:t xml:space="preserve">this code segment applies the trained LDA model to the document-term matrix, identifies the dominant topic for each document, and then adds this information as a new column in the </w:t>
-      </w:r>
-      <w:proofErr w:type="spellStart"/>
-      <w:r>
-        <w:rPr>
-          <w:rFonts w:cstheme="minorHAnsi"/>
-          <w:b/>
-          <w:bCs/>
-          <w:color w:val="0D0D0D"/>
-          <w:shd w:val="clear" w:color="auto" w:fill="FFFFFF"/>
-        </w:rPr>
-        <w:t>processed_data</w:t>
-      </w:r>
-      <w:proofErr w:type="spellEnd"/>
-      <w:r>
-        <w:rPr>
-          <w:rFonts w:cstheme="minorHAnsi"/>
-          <w:color w:val="0D0D0D"/>
-          <w:shd w:val="clear" w:color="auto" w:fill="FFFFFF"/>
-        </w:rPr>
-        <w:t xml:space="preserve"> </w:t>
-      </w:r>
-      <w:proofErr w:type="spellStart"/>
-      <w:r>
-        <w:rPr>
-          <w:rFonts w:cstheme="minorHAnsi"/>
-          <w:color w:val="0D0D0D"/>
-          <w:shd w:val="clear" w:color="auto" w:fill="FFFFFF"/>
-        </w:rPr>
-        <w:t>dataframe</w:t>
-      </w:r>
-      <w:proofErr w:type="spellEnd"/>
-      <w:r>
-        <w:rPr>
-          <w:rFonts w:cstheme="minorHAnsi"/>
-          <w:color w:val="0D0D0D"/>
-          <w:shd w:val="clear" w:color="auto" w:fill="FFFFFF"/>
-        </w:rPr>
-        <w:t>.</w:t>
-      </w:r>
-    </w:p>
-    <w:p>
-      <w:pPr>
-        <w:rPr>
-          <w:rFonts w:cstheme="minorHAnsi"/>
-          <w:color w:val="0D0D0D"/>
-          <w:shd w:val="clear" w:color="auto" w:fill="FFFFFF"/>
-        </w:rPr>
-      </w:pPr>
-      <w:r>
-        <w:rPr>
-          <w:rFonts w:cstheme="minorHAnsi"/>
-          <w:color w:val="0D0D0D"/>
-          <w:shd w:val="clear" w:color="auto" w:fill="FFFFFF"/>
-        </w:rPr>
-        <w:t xml:space="preserve"> </w:t>
-      </w:r>
-      <w:proofErr w:type="spellStart"/>
-      <w:r>
-        <w:rPr>
-          <w:rFonts w:cstheme="minorHAnsi"/>
-          <w:b/>
-          <w:bCs/>
-          <w:color w:val="0D0D0D"/>
-          <w:shd w:val="clear" w:color="auto" w:fill="FFFFFF"/>
-        </w:rPr>
-        <w:t>stopwords</w:t>
-      </w:r>
-      <w:proofErr w:type="spellEnd"/>
-      <w:r>
-        <w:rPr>
-          <w:rFonts w:cstheme="minorHAnsi"/>
-          <w:color w:val="0D0D0D"/>
-          <w:shd w:val="clear" w:color="auto" w:fill="FFFFFF"/>
-        </w:rPr>
-        <w:t xml:space="preserve"> is a list from the NLTK library for the English language. </w:t>
-      </w:r>
-      <w:proofErr w:type="spellStart"/>
-      <w:r>
-        <w:rPr>
-          <w:rFonts w:cstheme="minorHAnsi"/>
-          <w:color w:val="0D0D0D"/>
-          <w:shd w:val="clear" w:color="auto" w:fill="FFFFFF"/>
-        </w:rPr>
-        <w:t>Stopwords</w:t>
-      </w:r>
-      <w:proofErr w:type="spellEnd"/>
-      <w:r>
-        <w:rPr>
-          <w:rFonts w:cstheme="minorHAnsi"/>
-          <w:color w:val="0D0D0D"/>
-          <w:shd w:val="clear" w:color="auto" w:fill="FFFFFF"/>
-        </w:rPr>
-        <w:t xml:space="preserve"> are common words such as "the", "is", "and", etc., which are often filtered out during text preprocessing as they usually do not carry significant meaning.</w:t>
-      </w:r>
-    </w:p>
-    <w:p>
-      <w:pPr>
-        <w:rPr>
-          <w:rFonts w:cstheme="minorHAnsi"/>
-          <w:color w:val="0D0D0D"/>
-          <w:shd w:val="clear" w:color="auto" w:fill="FFFFFF"/>
-        </w:rPr>
-      </w:pPr>
-      <w:r>
-        <w:rPr>
-          <w:rFonts w:cstheme="minorHAnsi"/>
-          <w:color w:val="0D0D0D"/>
-          <w:shd w:val="clear" w:color="auto" w:fill="FFFFFF"/>
-        </w:rPr>
-        <w:t xml:space="preserve">The </w:t>
-      </w:r>
-      <w:proofErr w:type="spellStart"/>
-      <w:r>
-        <w:rPr>
-          <w:rFonts w:cstheme="minorHAnsi"/>
-          <w:b/>
-          <w:bCs/>
-          <w:color w:val="0D0D0D"/>
-          <w:shd w:val="clear" w:color="auto" w:fill="FFFFFF"/>
-        </w:rPr>
-        <w:t>CountVectorizer</w:t>
-      </w:r>
-      <w:proofErr w:type="spellEnd"/>
-      <w:r>
-        <w:rPr>
-          <w:rFonts w:cstheme="minorHAnsi"/>
-          <w:color w:val="0D0D0D"/>
-          <w:shd w:val="clear" w:color="auto" w:fill="FFFFFF"/>
-        </w:rPr>
-        <w:t xml:space="preserve"> is initialized. This is a part of the scikit-learn library and is used for converting text documents into a matrix of token counts. It tokenizes the text and builds a vocabulary of known words. Here, </w:t>
-      </w:r>
-      <w:proofErr w:type="spellStart"/>
-      <w:r>
-        <w:rPr>
-          <w:rFonts w:cstheme="minorHAnsi"/>
-          <w:b/>
-          <w:bCs/>
-          <w:color w:val="0D0D0D"/>
-          <w:shd w:val="clear" w:color="auto" w:fill="FFFFFF"/>
-        </w:rPr>
-        <w:t>stop_words</w:t>
-      </w:r>
-      <w:proofErr w:type="spellEnd"/>
-      <w:r>
-        <w:rPr>
-          <w:rFonts w:cstheme="minorHAnsi"/>
-          <w:color w:val="0D0D0D"/>
-          <w:shd w:val="clear" w:color="auto" w:fill="FFFFFF"/>
-        </w:rPr>
-        <w:t xml:space="preserve"> parameter is passed to remove the </w:t>
-      </w:r>
-      <w:proofErr w:type="spellStart"/>
-      <w:r>
-        <w:rPr>
-          <w:rFonts w:cstheme="minorHAnsi"/>
-          <w:color w:val="0D0D0D"/>
-          <w:shd w:val="clear" w:color="auto" w:fill="FFFFFF"/>
-        </w:rPr>
-        <w:t>stopwords</w:t>
-      </w:r>
-      <w:proofErr w:type="spellEnd"/>
-      <w:r>
-        <w:rPr>
-          <w:rFonts w:cstheme="minorHAnsi"/>
-          <w:color w:val="0D0D0D"/>
-          <w:shd w:val="clear" w:color="auto" w:fill="FFFFFF"/>
-        </w:rPr>
-        <w:t xml:space="preserve"> during tokenization.</w:t>
-      </w:r>
-    </w:p>
-    <w:p>
-      <w:pPr>
-        <w:rPr>
-          <w:rFonts w:cstheme="minorHAnsi"/>
-          <w:color w:val="0D0D0D"/>
-          <w:shd w:val="clear" w:color="auto" w:fill="FFFFFF"/>
-        </w:rPr>
-      </w:pPr>
-      <w:r>
-        <w:rPr>
-          <w:rFonts w:cstheme="minorHAnsi"/>
-          <w:color w:val="0D0D0D"/>
-          <w:shd w:val="clear" w:color="auto" w:fill="FFFFFF"/>
-        </w:rPr>
-        <w:t xml:space="preserve">The </w:t>
-      </w:r>
-      <w:proofErr w:type="spellStart"/>
-      <w:r>
-        <w:rPr>
-          <w:rStyle w:val="HTMLCode"/>
-          <w:rFonts w:asciiTheme="minorHAnsi" w:eastAsiaTheme="minorHAnsi" w:hAnsiTheme="minorHAnsi" w:cstheme="minorHAnsi"/>
-          <w:b/>
-          <w:bCs/>
-          <w:color w:val="0D0D0D"/>
-          <w:sz w:val="22"/>
-          <w:szCs w:val="22"/>
-          <w:bdr w:val="single" w:sz="2" w:space="0" w:color="E3E3E3" w:frame="1"/>
-          <w:shd w:val="clear" w:color="auto" w:fill="FFFFFF"/>
-        </w:rPr>
-        <w:t>fit_</w:t>
-      </w:r>
-      <w:proofErr w:type="gramStart"/>
-      <w:r>
-        <w:rPr>
-          <w:rStyle w:val="HTMLCode"/>
-          <w:rFonts w:asciiTheme="minorHAnsi" w:eastAsiaTheme="minorHAnsi" w:hAnsiTheme="minorHAnsi" w:cstheme="minorHAnsi"/>
-          <w:b/>
-          <w:bCs/>
-          <w:color w:val="0D0D0D"/>
-          <w:sz w:val="22"/>
-          <w:szCs w:val="22"/>
-          <w:bdr w:val="single" w:sz="2" w:space="0" w:color="E3E3E3" w:frame="1"/>
-          <w:shd w:val="clear" w:color="auto" w:fill="FFFFFF"/>
-        </w:rPr>
-        <w:t>transform</w:t>
-      </w:r>
-      <w:proofErr w:type="spellEnd"/>
-      <w:r>
-        <w:rPr>
-          <w:rStyle w:val="HTMLCode"/>
-          <w:rFonts w:asciiTheme="minorHAnsi" w:eastAsiaTheme="minorHAnsi" w:hAnsiTheme="minorHAnsi" w:cstheme="minorHAnsi"/>
-          <w:b/>
-          <w:bCs/>
-          <w:color w:val="0D0D0D"/>
-          <w:sz w:val="22"/>
-          <w:szCs w:val="22"/>
-          <w:bdr w:val="single" w:sz="2" w:space="0" w:color="E3E3E3" w:frame="1"/>
-          <w:shd w:val="clear" w:color="auto" w:fill="FFFFFF"/>
-        </w:rPr>
-        <w:t>(</w:t>
-      </w:r>
-      <w:proofErr w:type="gramEnd"/>
-      <w:r>
-        <w:rPr>
-          <w:rStyle w:val="HTMLCode"/>
-          <w:rFonts w:asciiTheme="minorHAnsi" w:eastAsiaTheme="minorHAnsi" w:hAnsiTheme="minorHAnsi" w:cstheme="minorHAnsi"/>
-          <w:b/>
-          <w:bCs/>
-          <w:color w:val="0D0D0D"/>
-          <w:sz w:val="22"/>
-          <w:szCs w:val="22"/>
-          <w:bdr w:val="single" w:sz="2" w:space="0" w:color="E3E3E3" w:frame="1"/>
-          <w:shd w:val="clear" w:color="auto" w:fill="FFFFFF"/>
-        </w:rPr>
-        <w:t>)</w:t>
-      </w:r>
-      <w:r>
-        <w:rPr>
-          <w:rFonts w:cstheme="minorHAnsi"/>
-          <w:color w:val="0D0D0D"/>
-          <w:shd w:val="clear" w:color="auto" w:fill="FFFFFF"/>
-        </w:rPr>
-        <w:t xml:space="preserve"> method of the </w:t>
-      </w:r>
-      <w:proofErr w:type="spellStart"/>
-      <w:r>
-        <w:rPr>
-          <w:rStyle w:val="HTMLCode"/>
-          <w:rFonts w:asciiTheme="minorHAnsi" w:eastAsiaTheme="minorHAnsi" w:hAnsiTheme="minorHAnsi" w:cstheme="minorHAnsi"/>
-          <w:b/>
-          <w:bCs/>
-          <w:color w:val="0D0D0D"/>
-          <w:sz w:val="22"/>
-          <w:szCs w:val="22"/>
-          <w:bdr w:val="single" w:sz="2" w:space="0" w:color="E3E3E3" w:frame="1"/>
-          <w:shd w:val="clear" w:color="auto" w:fill="FFFFFF"/>
-        </w:rPr>
-        <w:t>CountVectorizer</w:t>
-      </w:r>
-      <w:proofErr w:type="spellEnd"/>
-      <w:r>
-        <w:rPr>
-          <w:rFonts w:cstheme="minorHAnsi"/>
-          <w:color w:val="0D0D0D"/>
-          <w:shd w:val="clear" w:color="auto" w:fill="FFFFFF"/>
-        </w:rPr>
-        <w:t xml:space="preserve"> is applied to the description column of </w:t>
-      </w:r>
-      <w:proofErr w:type="spellStart"/>
-      <w:r>
-        <w:rPr>
-          <w:rStyle w:val="HTMLCode"/>
-          <w:rFonts w:asciiTheme="minorHAnsi" w:eastAsiaTheme="minorHAnsi" w:hAnsiTheme="minorHAnsi" w:cstheme="minorHAnsi"/>
-          <w:b/>
-          <w:bCs/>
-          <w:color w:val="0D0D0D"/>
-          <w:sz w:val="22"/>
-          <w:szCs w:val="22"/>
-          <w:bdr w:val="single" w:sz="2" w:space="0" w:color="E3E3E3" w:frame="1"/>
-          <w:shd w:val="clear" w:color="auto" w:fill="FFFFFF"/>
-        </w:rPr>
-        <w:t>processed_data</w:t>
-      </w:r>
-      <w:proofErr w:type="spellEnd"/>
-      <w:r>
-        <w:rPr>
-          <w:rFonts w:cstheme="minorHAnsi"/>
-          <w:color w:val="0D0D0D"/>
-          <w:shd w:val="clear" w:color="auto" w:fill="FFFFFF"/>
-        </w:rPr>
-        <w:t>. This converts the text data into a document-term matrix, where rows represent descriptions and columns represent individual words in the vocabulary. Each cell contains the count of how many times each word appears in each document.</w:t>
-      </w:r>
-    </w:p>
-    <w:p>
-      <w:pPr>
-        <w:rPr>
-          <w:rFonts w:cstheme="minorHAnsi"/>
-        </w:rPr>
-      </w:pPr>
-      <w:r>
-        <w:rPr>
-          <w:rFonts w:cstheme="minorHAnsi"/>
-          <w:b/>
-          <w:bCs/>
-        </w:rPr>
-        <w:t>Latent Dirichlet Allocation (LDA)</w:t>
-      </w:r>
-      <w:r>
-        <w:rPr>
-          <w:rFonts w:cstheme="minorHAnsi"/>
-        </w:rPr>
-        <w:t xml:space="preserve"> is a popular technique for topic modelling, which discovers abstract topics within a collection of documents based on the distribution of words. The LDA model is initialized with </w:t>
-      </w:r>
-      <w:proofErr w:type="spellStart"/>
-      <w:r>
-        <w:rPr>
-          <w:rFonts w:cstheme="minorHAnsi"/>
-          <w:b/>
-          <w:bCs/>
-        </w:rPr>
-        <w:t>n_components</w:t>
-      </w:r>
-      <w:proofErr w:type="spellEnd"/>
-      <w:r>
-        <w:rPr>
-          <w:rFonts w:cstheme="minorHAnsi"/>
-          <w:b/>
-          <w:bCs/>
-        </w:rPr>
-        <w:t>=8</w:t>
-      </w:r>
-      <w:r>
-        <w:rPr>
-          <w:rFonts w:cstheme="minorHAnsi"/>
-        </w:rPr>
-        <w:t xml:space="preserve">, which specifies the number of topics to be extracted. The model is then trained on the document-term matrix </w:t>
-      </w:r>
-      <w:r>
-        <w:rPr>
-          <w:rFonts w:cstheme="minorHAnsi"/>
-          <w:b/>
-          <w:bCs/>
-        </w:rPr>
-        <w:t>X</w:t>
-      </w:r>
-      <w:r>
-        <w:rPr>
-          <w:rFonts w:cstheme="minorHAnsi"/>
-        </w:rPr>
-        <w:t xml:space="preserve"> obtained from the previous step using the </w:t>
-      </w:r>
-      <w:proofErr w:type="gramStart"/>
-      <w:r>
-        <w:rPr>
-          <w:rFonts w:cstheme="minorHAnsi"/>
-          <w:b/>
-          <w:bCs/>
-        </w:rPr>
-        <w:t>fit(</w:t>
-      </w:r>
-      <w:proofErr w:type="gramEnd"/>
-      <w:r>
-        <w:rPr>
-          <w:rFonts w:cstheme="minorHAnsi"/>
-          <w:b/>
-          <w:bCs/>
-        </w:rPr>
-        <w:t>)</w:t>
-      </w:r>
-      <w:r>
-        <w:rPr>
-          <w:rFonts w:cstheme="minorHAnsi"/>
-        </w:rPr>
-        <w:t xml:space="preserve"> method.</w:t>
-      </w:r>
-    </w:p>
-    <w:p>
-      <w:pPr>
-        <w:rPr>
-          <w:rFonts w:cstheme="minorHAnsi"/>
-        </w:rPr>
-      </w:pPr>
-      <w:proofErr w:type="spellStart"/>
-      <w:r>
-        <w:rPr>
-          <w:rFonts w:cstheme="minorHAnsi"/>
-          <w:b/>
-          <w:bCs/>
-        </w:rPr>
-        <w:t>lda_</w:t>
-      </w:r>
-      <w:proofErr w:type="gramStart"/>
-      <w:r>
-        <w:rPr>
-          <w:rFonts w:cstheme="minorHAnsi"/>
-          <w:b/>
-          <w:bCs/>
-        </w:rPr>
-        <w:t>model.transform</w:t>
-      </w:r>
-      <w:proofErr w:type="spellEnd"/>
-      <w:proofErr w:type="gramEnd"/>
-      <w:r>
-        <w:rPr>
-          <w:rFonts w:cstheme="minorHAnsi"/>
-          <w:b/>
-          <w:bCs/>
-        </w:rPr>
-        <w:t>(X)</w:t>
-      </w:r>
-      <w:r>
-        <w:rPr>
-          <w:rFonts w:cstheme="minorHAnsi"/>
-        </w:rPr>
-        <w:t xml:space="preserve"> applies the trained </w:t>
-      </w:r>
-      <w:proofErr w:type="spellStart"/>
-      <w:r>
-        <w:rPr>
-          <w:rFonts w:cstheme="minorHAnsi"/>
-          <w:b/>
-          <w:bCs/>
-        </w:rPr>
-        <w:t>lda_model</w:t>
-      </w:r>
-      <w:proofErr w:type="spellEnd"/>
-      <w:r>
-        <w:rPr>
-          <w:rFonts w:cstheme="minorHAnsi"/>
-        </w:rPr>
-        <w:t xml:space="preserve"> to the document-term matrix </w:t>
-      </w:r>
-      <w:r>
-        <w:rPr>
-          <w:rFonts w:cstheme="minorHAnsi"/>
-          <w:b/>
-          <w:bCs/>
-        </w:rPr>
-        <w:t>X</w:t>
-      </w:r>
-      <w:r>
-        <w:rPr>
-          <w:rFonts w:cstheme="minorHAnsi"/>
-        </w:rPr>
-        <w:t xml:space="preserve">, resulting in a new matrix where each row represents a document and each column represents a topic. Each cell contains the probability that the document belongs to the corresponding topic. This step calculates the topic distribution for each document. </w:t>
-      </w:r>
-      <w:r>
-        <w:rPr>
-          <w:rFonts w:cstheme="minorHAnsi"/>
-          <w:b/>
-          <w:bCs/>
-        </w:rPr>
-        <w:t>argmax(axis=1)</w:t>
-      </w:r>
-      <w:r>
-        <w:rPr>
-          <w:rFonts w:cstheme="minorHAnsi"/>
-        </w:rPr>
-        <w:t xml:space="preserve"> identifies the dominant topic for each document based on the topic probabilities.</w:t>
-      </w:r>
-    </w:p>
-    <w:p>
-      <w:pPr>
-        <w:rPr>
-          <w:rFonts w:cstheme="minorHAnsi"/>
-        </w:rPr>
-      </w:pPr>
-      <w:r>
-        <w:rPr>
-          <w:rFonts w:cstheme="minorHAnsi"/>
-          <w:noProof/>
-        </w:rPr>
         <w:drawing>
           <wp:inline distT="0" distB="0" distL="0" distR="0" wp14:anchorId="6459D9EF" wp14:editId="6768ECC2">
             <wp:extent cx="5731510" cy="1992630"/>
@@ -4827,41 +4811,6 @@
     <w:p>
       <w:pPr>
         <w:rPr>
-          <w:rFonts w:cstheme="minorHAnsi"/>
-        </w:rPr>
-      </w:pPr>
-    </w:p>
-    <w:p>
-      <w:pPr>
-        <w:rPr>
-          <w:rFonts w:cstheme="minorHAnsi"/>
-        </w:rPr>
-      </w:pPr>
-    </w:p>
-    <w:p>
-      <w:pPr>
-        <w:rPr>
-          <w:rFonts w:cstheme="minorHAnsi"/>
-        </w:rPr>
-      </w:pPr>
-    </w:p>
-    <w:p>
-      <w:pPr>
-        <w:rPr>
-          <w:rFonts w:cstheme="minorHAnsi"/>
-        </w:rPr>
-      </w:pPr>
-    </w:p>
-    <w:p>
-      <w:pPr>
-        <w:rPr>
-          <w:rFonts w:cstheme="minorHAnsi"/>
-        </w:rPr>
-      </w:pPr>
-    </w:p>
-    <w:p>
-      <w:pPr>
-        <w:rPr>
           <w:b/>
           <w:bCs/>
           <w:sz w:val="28"/>
@@ -4877,7 +4826,6 @@
           <w:szCs w:val="28"/>
           <w:u w:val="single"/>
         </w:rPr>
-        <w:lastRenderedPageBreak/>
         <w:t>Shortcomings</w:t>
       </w:r>
     </w:p>
@@ -4968,6 +4916,26 @@
           <w:bCs/>
         </w:rPr>
         <w:t xml:space="preserve"> (default 100) until it fetches all articles available within the specified date range.</w:t>
+      </w:r>
+    </w:p>
+    <w:p>
+      <w:pPr>
+        <w:pStyle w:val="ListParagraph"/>
+        <w:numPr>
+          <w:ilvl w:val="0"/>
+          <w:numId w:val="1"/>
+        </w:numPr>
+        <w:rPr>
+          <w:b/>
+          <w:bCs/>
+        </w:rPr>
+      </w:pPr>
+      <w:r>
+        <w:rPr>
+          <w:b/>
+          <w:bCs/>
+        </w:rPr>
+        <w:t>Implore more advanced text preprocessing and transformations to improve data quality.</w:t>
       </w:r>
     </w:p>
     <w:p>
@@ -5160,6 +5128,10 @@
     </w:p>
     <w:p>
       <w:r>
+        <w:rPr>
+          <w:noProof/>
+        </w:rPr>
+        <w:lastRenderedPageBreak/>
         <w:drawing>
           <wp:inline distT="0" distB="0" distL="0" distR="0" wp14:anchorId="4D94410D" wp14:editId="4BB6A369">
             <wp:extent cx="4220308" cy="3243549"/>
@@ -5197,7 +5169,229 @@
         </w:drawing>
       </w:r>
     </w:p>
+    <w:p>
+      <w:r>
+        <w:t xml:space="preserve">Committing Files </w:t>
+      </w:r>
+      <w:r>
+        <w:br/>
+      </w:r>
+      <w:r>
+        <w:drawing>
+          <wp:inline distT="0" distB="0" distL="0" distR="0" wp14:anchorId="0A7702C4" wp14:editId="2F397BCA">
+            <wp:extent cx="2737338" cy="2714602"/>
+            <wp:effectExtent l="0" t="0" r="6350" b="0"/>
+            <wp:docPr id="358275832" name="Picture 1"/>
+            <wp:cNvGraphicFramePr>
+              <a:graphicFrameLocks xmlns:a="http://schemas.openxmlformats.org/drawingml/2006/main" noChangeAspect="1"/>
+            </wp:cNvGraphicFramePr>
+            <a:graphic xmlns:a="http://schemas.openxmlformats.org/drawingml/2006/main">
+              <a:graphicData uri="http://schemas.openxmlformats.org/drawingml/2006/picture">
+                <pic:pic xmlns:pic="http://schemas.openxmlformats.org/drawingml/2006/picture">
+                  <pic:nvPicPr>
+                    <pic:cNvPr id="358275832" name=""/>
+                    <pic:cNvPicPr/>
+                  </pic:nvPicPr>
+                  <pic:blipFill>
+                    <a:blip r:embed="rId33"/>
+                    <a:stretch>
+                      <a:fillRect/>
+                    </a:stretch>
+                  </pic:blipFill>
+                  <pic:spPr>
+                    <a:xfrm>
+                      <a:off x="0" y="0"/>
+                      <a:ext cx="2757576" cy="2734672"/>
+                    </a:xfrm>
+                    <a:prstGeom prst="rect">
+                      <a:avLst/>
+                    </a:prstGeom>
+                  </pic:spPr>
+                </pic:pic>
+              </a:graphicData>
+            </a:graphic>
+          </wp:inline>
+        </w:drawing>
+      </w:r>
+    </w:p>
+    <w:p>
+      <w:r>
+        <w:t>Committed to local Repository and pushed to remote repository</w:t>
+      </w:r>
+      <w:r>
+        <w:br/>
+      </w:r>
+    </w:p>
+    <w:p>
+      <w:r>
+        <w:drawing>
+          <wp:inline distT="0" distB="0" distL="0" distR="0" wp14:anchorId="1F6DC55C" wp14:editId="0C952506">
+            <wp:extent cx="5731510" cy="1610995"/>
+            <wp:effectExtent l="0" t="0" r="2540" b="8255"/>
+            <wp:docPr id="1095284294" name="Picture 1" descr="A screenshot of a computer&#10;&#10;Description automatically generated"/>
+            <wp:cNvGraphicFramePr>
+              <a:graphicFrameLocks xmlns:a="http://schemas.openxmlformats.org/drawingml/2006/main" noChangeAspect="1"/>
+            </wp:cNvGraphicFramePr>
+            <a:graphic xmlns:a="http://schemas.openxmlformats.org/drawingml/2006/main">
+              <a:graphicData uri="http://schemas.openxmlformats.org/drawingml/2006/picture">
+                <pic:pic xmlns:pic="http://schemas.openxmlformats.org/drawingml/2006/picture">
+                  <pic:nvPicPr>
+                    <pic:cNvPr id="1095284294" name="Picture 1" descr="A screenshot of a computer&#10;&#10;Description automatically generated"/>
+                    <pic:cNvPicPr/>
+                  </pic:nvPicPr>
+                  <pic:blipFill>
+                    <a:blip r:embed="rId34"/>
+                    <a:stretch>
+                      <a:fillRect/>
+                    </a:stretch>
+                  </pic:blipFill>
+                  <pic:spPr>
+                    <a:xfrm>
+                      <a:off x="0" y="0"/>
+                      <a:ext cx="5731510" cy="1610995"/>
+                    </a:xfrm>
+                    <a:prstGeom prst="rect">
+                      <a:avLst/>
+                    </a:prstGeom>
+                  </pic:spPr>
+                </pic:pic>
+              </a:graphicData>
+            </a:graphic>
+          </wp:inline>
+        </w:drawing>
+      </w:r>
+    </w:p>
     <w:p/>
+    <w:p>
+      <w:pPr>
+        <w:rPr>
+          <w:b/>
+          <w:bCs/>
+          <w:sz w:val="28"/>
+          <w:szCs w:val="28"/>
+          <w:u w:val="single"/>
+        </w:rPr>
+      </w:pPr>
+      <w:r>
+        <w:rPr>
+          <w:b/>
+          <w:bCs/>
+          <w:sz w:val="28"/>
+          <w:szCs w:val="28"/>
+          <w:u w:val="single"/>
+        </w:rPr>
+        <w:lastRenderedPageBreak/>
+        <w:t>Possible Next Steps</w:t>
+      </w:r>
+    </w:p>
+    <w:p>
+      <w:r>
+        <w:t>(</w:t>
+      </w:r>
+      <w:r>
+        <w:t>O</w:t>
+      </w:r>
+      <w:r>
+        <w:t>ther than fixing mentioned shortcomings):</w:t>
+      </w:r>
+    </w:p>
+    <w:p>
+      <w:pPr>
+        <w:pStyle w:val="ListParagraph"/>
+        <w:numPr>
+          <w:ilvl w:val="0"/>
+          <w:numId w:val="1"/>
+        </w:numPr>
+        <w:rPr>
+          <w:b/>
+          <w:bCs/>
+          <w:sz w:val="28"/>
+          <w:szCs w:val="28"/>
+          <w:u w:val="single"/>
+        </w:rPr>
+      </w:pPr>
+      <w:r>
+        <w:rPr>
+          <w:rFonts w:cstheme="minorHAnsi"/>
+          <w:color w:val="0D0D0D"/>
+          <w:shd w:val="clear" w:color="auto" w:fill="FFFFFF"/>
+        </w:rPr>
+        <w:t xml:space="preserve">Implement additional NLP tasks such as machine </w:t>
+      </w:r>
+      <w:r>
+        <w:rPr>
+          <w:rFonts w:cstheme="minorHAnsi"/>
+          <w:color w:val="0D0D0D"/>
+          <w:shd w:val="clear" w:color="auto" w:fill="FFFFFF"/>
+        </w:rPr>
+        <w:t xml:space="preserve">translation, </w:t>
+      </w:r>
+      <w:r>
+        <w:rPr>
+          <w:rFonts w:cstheme="minorHAnsi"/>
+          <w:color w:val="0D0D0D"/>
+          <w:shd w:val="clear" w:color="auto" w:fill="FFFFFF"/>
+        </w:rPr>
+        <w:t>Part-of-Speech Tagging</w:t>
+      </w:r>
+      <w:r>
+        <w:rPr>
+          <w:rFonts w:cstheme="minorHAnsi"/>
+          <w:color w:val="0D0D0D"/>
+          <w:shd w:val="clear" w:color="auto" w:fill="FFFFFF"/>
+        </w:rPr>
+        <w:t>, Named Entity Recognition</w:t>
+      </w:r>
+      <w:r>
+        <w:rPr>
+          <w:b/>
+          <w:bCs/>
+          <w:sz w:val="28"/>
+          <w:szCs w:val="28"/>
+          <w:u w:val="single"/>
+        </w:rPr>
+        <w:br/>
+      </w:r>
+    </w:p>
+    <w:p>
+      <w:pPr>
+        <w:rPr>
+          <w:b/>
+          <w:bCs/>
+          <w:sz w:val="28"/>
+          <w:szCs w:val="28"/>
+          <w:u w:val="single"/>
+        </w:rPr>
+      </w:pPr>
+      <w:r>
+        <w:rPr>
+          <w:b/>
+          <w:bCs/>
+          <w:sz w:val="28"/>
+          <w:szCs w:val="28"/>
+          <w:u w:val="single"/>
+        </w:rPr>
+        <w:t>Conclusion</w:t>
+      </w:r>
+    </w:p>
+    <w:p>
+      <w:pPr>
+        <w:rPr>
+          <w:rFonts w:cstheme="minorHAnsi"/>
+        </w:rPr>
+      </w:pPr>
+      <w:r>
+        <w:br/>
+      </w:r>
+      <w:r>
+        <w:rPr>
+          <w:rFonts w:cstheme="minorHAnsi"/>
+          <w:color w:val="0D0D0D"/>
+          <w:shd w:val="clear" w:color="auto" w:fill="FFFFFF"/>
+        </w:rPr>
+        <w:t>Python's simplicity, versatility, and rich library ecosystem make it ideal for coding and Natural Language Processing (NLP) tasks. Docker's portability, scalability, and resource efficiency make it a powerful tool for containerizing data and applications, ensuring consistent deployment across diverse environments. Together, Python and Docker offer streamlined solutions for software development and data management.</w:t>
+      </w:r>
+    </w:p>
     <w:sectPr>
       <w:pgSz w:w="11906" w:h="16838"/>
       <w:pgMar w:top="1440" w:right="1440" w:bottom="1440" w:left="1440" w:header="708" w:footer="708" w:gutter="0"/>
@@ -5438,8 +5632,8 @@
   <w:abstractNum w:abstractNumId="2" w15:restartNumberingAfterBreak="0">
     <w:nsid w:val="509061A9"/>
     <w:multiLevelType w:val="hybridMultilevel"/>
-    <w:tmpl w:val="B7245E10"/>
-    <w:lvl w:ilvl="0" w:tplc="A386D4B4">
+    <w:tmpl w:val="F2D8F260"/>
+    <w:lvl w:ilvl="0" w:tplc="0040196E">
       <w:numFmt w:val="bullet"/>
       <w:lvlText w:val=""/>
       <w:lvlJc w:val="left"/>
@@ -5448,6 +5642,8 @@
       </w:pPr>
       <w:rPr>
         <w:rFonts w:ascii="Wingdings" w:eastAsiaTheme="minorHAnsi" w:hAnsi="Wingdings" w:cstheme="minorBidi" w:hint="default"/>
+        <w:sz w:val="22"/>
+        <w:szCs w:val="22"/>
       </w:rPr>
     </w:lvl>
     <w:lvl w:ilvl="1" w:tplc="1C090003" w:tentative="1">
@@ -6078,7 +6274,6 @@
   <w:style w:type="character" w:default="1" w:styleId="DefaultParagraphFont">
     <w:name w:val="Default Paragraph Font"/>
     <w:uiPriority w:val="1"/>
-    <w:semiHidden/>
     <w:unhideWhenUsed/>
   </w:style>
   <w:style w:type="table" w:default="1" w:styleId="TableNormal">

</xml_diff>